<commit_message>
Sending 22.docx - try 2.
</commit_message>
<xml_diff>
--- a/LR2/22.docx
+++ b/LR2/22.docx
@@ -4,17 +4,21 @@
   <w:body>
     <w:p>
       <w:pPr>
-        <w:ind w:firstLine="709"/>
-        <w:jc w:val="both"/>
-        <w:rPr>
-          <w:rFonts w:ascii="Times New Roman" w:hAnsi="Times New Roman" w:cs="Times New Roman"/>
-          <w:sz w:val="28"/>
-          <w:szCs w:val="28"/>
-        </w:rPr>
-      </w:pPr>
-      <w:r>
-        <w:rPr>
-          <w:rFonts w:ascii="Times New Roman" w:hAnsi="Times New Roman" w:cs="Times New Roman"/>
+        <w:spacing w:line="360" w:lineRule="auto"/>
+        <w:ind w:firstLine="709"/>
+        <w:jc w:val="both"/>
+        <w:rPr>
+          <w:rFonts w:ascii="Times New Roman" w:hAnsi="Times New Roman" w:cs="Times New Roman"/>
+          <w:color w:val="000000" w:themeColor="text1"/>
+          <w:sz w:val="28"/>
+          <w:szCs w:val="28"/>
+          <w:lang w:val="en-US"/>
+        </w:rPr>
+      </w:pPr>
+      <w:r>
+        <w:rPr>
+          <w:rFonts w:ascii="Times New Roman" w:hAnsi="Times New Roman" w:cs="Times New Roman"/>
+          <w:color w:val="000000" w:themeColor="text1"/>
           <w:sz w:val="28"/>
           <w:szCs w:val="28"/>
         </w:rPr>
@@ -23,6 +27,7 @@
       <w:r>
         <w:rPr>
           <w:rFonts w:ascii="Times New Roman" w:hAnsi="Times New Roman" w:cs="Times New Roman"/>
+          <w:color w:val="000000" w:themeColor="text1"/>
           <w:sz w:val="28"/>
           <w:szCs w:val="28"/>
         </w:rPr>
@@ -31,44 +36,56 @@
       <w:r>
         <w:rPr>
           <w:rFonts w:ascii="Times New Roman" w:hAnsi="Times New Roman" w:cs="Times New Roman"/>
+          <w:color w:val="000000" w:themeColor="text1"/>
           <w:sz w:val="28"/>
           <w:szCs w:val="28"/>
         </w:rPr>
         <w:t>по канону</w:t>
       </w:r>
-    </w:p>
-    <w:p>
-      <w:pPr>
-        <w:ind w:firstLine="709"/>
-        <w:jc w:val="both"/>
-        <w:rPr>
-          <w:rFonts w:ascii="Times New Roman" w:hAnsi="Times New Roman" w:cs="Times New Roman"/>
-          <w:sz w:val="28"/>
-          <w:szCs w:val="28"/>
-        </w:rPr>
-      </w:pPr>
-      <w:r>
-        <w:rPr>
-          <w:rFonts w:ascii="Times New Roman" w:hAnsi="Times New Roman" w:cs="Times New Roman"/>
-          <w:sz w:val="28"/>
-          <w:szCs w:val="28"/>
-        </w:rPr>
-        <w:t>Помешан на науке, но у него теперь есть лаборатория, где он может работать и раз в несколько лет выпускать свои (в общем-то очень перспективные) проекты. У него есть жена.</w:t>
-      </w:r>
-    </w:p>
-    <w:p>
-      <w:pPr>
-        <w:ind w:firstLine="709"/>
-        <w:jc w:val="both"/>
-        <w:rPr>
-          <w:rFonts w:ascii="Times New Roman" w:hAnsi="Times New Roman" w:cs="Times New Roman"/>
-          <w:sz w:val="28"/>
-          <w:szCs w:val="28"/>
-        </w:rPr>
-      </w:pPr>
-      <w:r>
-        <w:rPr>
-          <w:rFonts w:ascii="Times New Roman" w:hAnsi="Times New Roman" w:cs="Times New Roman"/>
+      <w:r>
+        <w:rPr>
+          <w:rFonts w:ascii="Times New Roman" w:hAnsi="Times New Roman" w:cs="Times New Roman"/>
+          <w:color w:val="000000" w:themeColor="text1"/>
+          <w:sz w:val="28"/>
+          <w:szCs w:val="28"/>
+        </w:rPr>
+        <w:t xml:space="preserve">" </w:t>
+      </w:r>
+      <w:r>
+        <w:rPr>
+          <w:rFonts w:ascii="Times New Roman" w:hAnsi="Times New Roman" w:cs="Times New Roman"/>
+          <w:color w:val="000000" w:themeColor="text1"/>
+          <w:sz w:val="28"/>
+          <w:szCs w:val="28"/>
+        </w:rPr>
+        <w:t>п</w:t>
+      </w:r>
+      <w:r>
+        <w:rPr>
+          <w:rFonts w:ascii="Times New Roman" w:hAnsi="Times New Roman" w:cs="Times New Roman"/>
+          <w:color w:val="000000" w:themeColor="text1"/>
+          <w:sz w:val="28"/>
+          <w:szCs w:val="28"/>
+        </w:rPr>
+        <w:t>омешан на науке, но у него теперь есть лаборатория, где он может работать и раз в несколько лет выпускать свои (в общем-то очень перспективные) проекты. У него есть жена.</w:t>
+      </w:r>
+    </w:p>
+    <w:p>
+      <w:pPr>
+        <w:spacing w:line="360" w:lineRule="auto"/>
+        <w:ind w:firstLine="709"/>
+        <w:jc w:val="both"/>
+        <w:rPr>
+          <w:rFonts w:ascii="Times New Roman" w:hAnsi="Times New Roman" w:cs="Times New Roman"/>
+          <w:color w:val="000000" w:themeColor="text1"/>
+          <w:sz w:val="28"/>
+          <w:szCs w:val="28"/>
+        </w:rPr>
+      </w:pPr>
+      <w:r>
+        <w:rPr>
+          <w:rFonts w:ascii="Times New Roman" w:hAnsi="Times New Roman" w:cs="Times New Roman"/>
+          <w:color w:val="000000" w:themeColor="text1"/>
           <w:sz w:val="28"/>
           <w:szCs w:val="28"/>
         </w:rPr>
@@ -77,36 +94,60 @@
     </w:p>
     <w:p>
       <w:pPr>
-        <w:ind w:firstLine="709"/>
-        <w:jc w:val="both"/>
-        <w:rPr>
-          <w:rFonts w:ascii="Times New Roman" w:hAnsi="Times New Roman" w:cs="Times New Roman"/>
-          <w:sz w:val="28"/>
-          <w:szCs w:val="28"/>
-        </w:rPr>
-      </w:pPr>
-      <w:r>
-        <w:rPr>
-          <w:rFonts w:ascii="Times New Roman" w:hAnsi="Times New Roman" w:cs="Times New Roman"/>
-          <w:sz w:val="28"/>
-          <w:szCs w:val="28"/>
-        </w:rPr>
-        <w:t>Ну… Согласитесь, пробить осьминога не получается. Только ни за что.</w:t>
-      </w:r>
-    </w:p>
-    <w:p>
-      <w:pPr>
-        <w:ind w:firstLine="709"/>
-        <w:jc w:val="both"/>
-        <w:rPr>
-          <w:rFonts w:ascii="Times New Roman" w:hAnsi="Times New Roman" w:cs="Times New Roman"/>
-          <w:sz w:val="28"/>
-          <w:szCs w:val="28"/>
-        </w:rPr>
-      </w:pPr>
-      <w:r>
-        <w:rPr>
-          <w:rFonts w:ascii="Times New Roman" w:hAnsi="Times New Roman" w:cs="Times New Roman"/>
+        <w:spacing w:line="360" w:lineRule="auto"/>
+        <w:ind w:firstLine="709"/>
+        <w:jc w:val="both"/>
+        <w:rPr>
+          <w:rFonts w:ascii="Times New Roman" w:hAnsi="Times New Roman" w:cs="Times New Roman"/>
+          <w:color w:val="000000" w:themeColor="text1"/>
+          <w:sz w:val="28"/>
+          <w:szCs w:val="28"/>
+        </w:rPr>
+      </w:pPr>
+      <w:r>
+        <w:rPr>
+          <w:rFonts w:ascii="Times New Roman" w:hAnsi="Times New Roman" w:cs="Times New Roman"/>
+          <w:color w:val="000000" w:themeColor="text1"/>
+          <w:sz w:val="28"/>
+          <w:szCs w:val="28"/>
+        </w:rPr>
+        <w:t>Ну… Согласитесь, пробить осьминога не получ</w:t>
+      </w:r>
+      <w:r>
+        <w:rPr>
+          <w:rFonts w:ascii="Times New Roman" w:hAnsi="Times New Roman" w:cs="Times New Roman"/>
+          <w:color w:val="000000" w:themeColor="text1"/>
+          <w:sz w:val="28"/>
+          <w:szCs w:val="28"/>
+        </w:rPr>
+        <w:t>и</w:t>
+      </w:r>
+      <w:r>
+        <w:rPr>
+          <w:rFonts w:ascii="Times New Roman" w:hAnsi="Times New Roman" w:cs="Times New Roman"/>
+          <w:color w:val="000000" w:themeColor="text1"/>
+          <w:sz w:val="28"/>
+          <w:szCs w:val="28"/>
+        </w:rPr>
+        <w:t>тся. Только ни за что.</w:t>
+      </w:r>
+    </w:p>
+    <w:p>
+      <w:pPr>
+        <w:spacing w:line="360" w:lineRule="auto"/>
+        <w:ind w:firstLine="709"/>
+        <w:jc w:val="both"/>
+        <w:rPr>
+          <w:rFonts w:ascii="Times New Roman" w:hAnsi="Times New Roman" w:cs="Times New Roman"/>
+          <w:color w:val="000000" w:themeColor="text1"/>
+          <w:sz w:val="28"/>
+          <w:szCs w:val="28"/>
+        </w:rPr>
+      </w:pPr>
+      <w:r>
+        <w:rPr>
+          <w:rFonts w:ascii="Times New Roman" w:hAnsi="Times New Roman" w:cs="Times New Roman"/>
+          <w:color w:val="000000" w:themeColor="text1"/>
           <w:sz w:val="28"/>
           <w:szCs w:val="28"/>
         </w:rPr>
@@ -115,17 +156,20 @@
     </w:p>
     <w:p>
       <w:pPr>
-        <w:ind w:firstLine="709"/>
-        <w:jc w:val="both"/>
-        <w:rPr>
-          <w:rFonts w:ascii="Times New Roman" w:hAnsi="Times New Roman" w:cs="Times New Roman"/>
-          <w:sz w:val="28"/>
-          <w:szCs w:val="28"/>
-        </w:rPr>
-      </w:pPr>
-      <w:r>
-        <w:rPr>
-          <w:rFonts w:ascii="Times New Roman" w:hAnsi="Times New Roman" w:cs="Times New Roman"/>
+        <w:spacing w:line="360" w:lineRule="auto"/>
+        <w:ind w:firstLine="709"/>
+        <w:jc w:val="both"/>
+        <w:rPr>
+          <w:rFonts w:ascii="Times New Roman" w:hAnsi="Times New Roman" w:cs="Times New Roman"/>
+          <w:color w:val="000000" w:themeColor="text1"/>
+          <w:sz w:val="28"/>
+          <w:szCs w:val="28"/>
+        </w:rPr>
+      </w:pPr>
+      <w:r>
+        <w:rPr>
+          <w:rFonts w:ascii="Times New Roman" w:hAnsi="Times New Roman" w:cs="Times New Roman"/>
+          <w:color w:val="000000" w:themeColor="text1"/>
           <w:sz w:val="28"/>
           <w:szCs w:val="28"/>
         </w:rPr>
@@ -134,6 +178,7 @@
       <w:r>
         <w:rPr>
           <w:rFonts w:ascii="Times New Roman" w:hAnsi="Times New Roman" w:cs="Times New Roman"/>
+          <w:color w:val="000000" w:themeColor="text1"/>
           <w:sz w:val="28"/>
           <w:szCs w:val="28"/>
         </w:rPr>
@@ -142,6 +187,7 @@
       <w:r>
         <w:rPr>
           <w:rFonts w:ascii="Times New Roman" w:hAnsi="Times New Roman" w:cs="Times New Roman"/>
+          <w:color w:val="000000" w:themeColor="text1"/>
           <w:sz w:val="28"/>
           <w:szCs w:val="28"/>
         </w:rPr>
@@ -150,17 +196,20 @@
     </w:p>
     <w:p>
       <w:pPr>
-        <w:ind w:firstLine="709"/>
-        <w:jc w:val="both"/>
-        <w:rPr>
-          <w:rFonts w:ascii="Times New Roman" w:hAnsi="Times New Roman" w:cs="Times New Roman"/>
-          <w:sz w:val="28"/>
-          <w:szCs w:val="28"/>
-        </w:rPr>
-      </w:pPr>
-      <w:r>
-        <w:rPr>
-          <w:rFonts w:ascii="Times New Roman" w:hAnsi="Times New Roman" w:cs="Times New Roman"/>
+        <w:spacing w:line="360" w:lineRule="auto"/>
+        <w:ind w:firstLine="709"/>
+        <w:jc w:val="both"/>
+        <w:rPr>
+          <w:rFonts w:ascii="Times New Roman" w:hAnsi="Times New Roman" w:cs="Times New Roman"/>
+          <w:color w:val="000000" w:themeColor="text1"/>
+          <w:sz w:val="28"/>
+          <w:szCs w:val="28"/>
+        </w:rPr>
+      </w:pPr>
+      <w:r>
+        <w:rPr>
+          <w:rFonts w:ascii="Times New Roman" w:hAnsi="Times New Roman" w:cs="Times New Roman"/>
+          <w:color w:val="000000" w:themeColor="text1"/>
           <w:sz w:val="28"/>
           <w:szCs w:val="28"/>
         </w:rPr>
@@ -169,6 +218,7 @@
       <w:r>
         <w:rPr>
           <w:rFonts w:ascii="Times New Roman" w:hAnsi="Times New Roman" w:cs="Times New Roman"/>
+          <w:color w:val="000000" w:themeColor="text1"/>
           <w:sz w:val="28"/>
           <w:szCs w:val="28"/>
         </w:rPr>
@@ -177,14 +227,34 @@
       <w:r>
         <w:rPr>
           <w:rFonts w:ascii="Times New Roman" w:hAnsi="Times New Roman" w:cs="Times New Roman"/>
-          <w:sz w:val="28"/>
-          <w:szCs w:val="28"/>
-        </w:rPr>
-        <w:t>, - довольно по-мальчишески улыбнулся ученый. – Я попросил шестой отдел сделал что-то подобное для меня, и они сделали. Манипуляторы, которые облегчат</w:t>
-      </w:r>
-      <w:r>
-        <w:rPr>
-          <w:rFonts w:ascii="Times New Roman" w:hAnsi="Times New Roman" w:cs="Times New Roman"/>
+          <w:color w:val="000000" w:themeColor="text1"/>
+          <w:sz w:val="28"/>
+          <w:szCs w:val="28"/>
+        </w:rPr>
+        <w:t>, - довольно по-мальчишески улыбнулся ученый. – Я попросил шестой отдел сдела</w:t>
+      </w:r>
+      <w:r>
+        <w:rPr>
+          <w:rFonts w:ascii="Times New Roman" w:hAnsi="Times New Roman" w:cs="Times New Roman"/>
+          <w:color w:val="000000" w:themeColor="text1"/>
+          <w:sz w:val="28"/>
+          <w:szCs w:val="28"/>
+        </w:rPr>
+        <w:t>ть</w:t>
+      </w:r>
+      <w:r>
+        <w:rPr>
+          <w:rFonts w:ascii="Times New Roman" w:hAnsi="Times New Roman" w:cs="Times New Roman"/>
+          <w:color w:val="000000" w:themeColor="text1"/>
+          <w:sz w:val="28"/>
+          <w:szCs w:val="28"/>
+        </w:rPr>
+        <w:t xml:space="preserve"> что-то подобное для меня, и они сделали. Манипуляторы, которые облегчат</w:t>
+      </w:r>
+      <w:r>
+        <w:rPr>
+          <w:rFonts w:ascii="Times New Roman" w:hAnsi="Times New Roman" w:cs="Times New Roman"/>
+          <w:color w:val="000000" w:themeColor="text1"/>
           <w:sz w:val="28"/>
           <w:szCs w:val="28"/>
         </w:rPr>
@@ -193,25 +263,25 @@
       <w:r>
         <w:rPr>
           <w:rFonts w:ascii="Times New Roman" w:hAnsi="Times New Roman" w:cs="Times New Roman"/>
+          <w:color w:val="000000" w:themeColor="text1"/>
           <w:sz w:val="28"/>
           <w:szCs w:val="28"/>
         </w:rPr>
         <w:t>работу с радиоактивными веществами и сделают ее намного безопаснее.</w:t>
       </w:r>
-    </w:p>
-    <w:p>
-      <w:pPr>
-        <w:ind w:firstLine="708"/>
-        <w:jc w:val="both"/>
-        <w:rPr>
-          <w:rFonts w:ascii="Times New Roman" w:hAnsi="Times New Roman" w:cs="Times New Roman"/>
-          <w:sz w:val="28"/>
-          <w:szCs w:val="28"/>
-        </w:rPr>
-      </w:pPr>
-      <w:r>
-        <w:rPr>
-          <w:rFonts w:ascii="Times New Roman" w:hAnsi="Times New Roman" w:cs="Times New Roman"/>
+      <w:r>
+        <w:rPr>
+          <w:rFonts w:ascii="Times New Roman" w:hAnsi="Times New Roman" w:cs="Times New Roman"/>
+          <w:color w:val="000000" w:themeColor="text1"/>
+          <w:sz w:val="28"/>
+          <w:szCs w:val="28"/>
+        </w:rPr>
+        <w:t xml:space="preserve"> </w:t>
+      </w:r>
+      <w:r>
+        <w:rPr>
+          <w:rFonts w:ascii="Times New Roman" w:hAnsi="Times New Roman" w:cs="Times New Roman"/>
+          <w:color w:val="000000" w:themeColor="text1"/>
           <w:sz w:val="28"/>
           <w:szCs w:val="28"/>
         </w:rPr>
@@ -220,17 +290,20 @@
     </w:p>
     <w:p>
       <w:pPr>
-        <w:ind w:firstLine="709"/>
-        <w:jc w:val="both"/>
-        <w:rPr>
-          <w:rFonts w:ascii="Times New Roman" w:hAnsi="Times New Roman" w:cs="Times New Roman"/>
-          <w:sz w:val="28"/>
-          <w:szCs w:val="28"/>
-        </w:rPr>
-      </w:pPr>
-      <w:r>
-        <w:rPr>
-          <w:rFonts w:ascii="Times New Roman" w:hAnsi="Times New Roman" w:cs="Times New Roman"/>
+        <w:spacing w:line="360" w:lineRule="auto"/>
+        <w:ind w:firstLine="709"/>
+        <w:jc w:val="both"/>
+        <w:rPr>
+          <w:rFonts w:ascii="Times New Roman" w:hAnsi="Times New Roman" w:cs="Times New Roman"/>
+          <w:color w:val="000000" w:themeColor="text1"/>
+          <w:sz w:val="28"/>
+          <w:szCs w:val="28"/>
+        </w:rPr>
+      </w:pPr>
+      <w:r>
+        <w:rPr>
+          <w:rFonts w:ascii="Times New Roman" w:hAnsi="Times New Roman" w:cs="Times New Roman"/>
+          <w:color w:val="000000" w:themeColor="text1"/>
           <w:sz w:val="28"/>
           <w:szCs w:val="28"/>
         </w:rPr>
@@ -239,17 +312,20 @@
     </w:p>
     <w:p>
       <w:pPr>
-        <w:ind w:firstLine="709"/>
-        <w:jc w:val="both"/>
-        <w:rPr>
-          <w:rFonts w:ascii="Times New Roman" w:hAnsi="Times New Roman" w:cs="Times New Roman"/>
-          <w:sz w:val="28"/>
-          <w:szCs w:val="28"/>
-        </w:rPr>
-      </w:pPr>
-      <w:r>
-        <w:rPr>
-          <w:rFonts w:ascii="Times New Roman" w:hAnsi="Times New Roman" w:cs="Times New Roman"/>
+        <w:spacing w:line="360" w:lineRule="auto"/>
+        <w:ind w:firstLine="709"/>
+        <w:jc w:val="both"/>
+        <w:rPr>
+          <w:rFonts w:ascii="Times New Roman" w:hAnsi="Times New Roman" w:cs="Times New Roman"/>
+          <w:color w:val="000000" w:themeColor="text1"/>
+          <w:sz w:val="28"/>
+          <w:szCs w:val="28"/>
+        </w:rPr>
+      </w:pPr>
+      <w:r>
+        <w:rPr>
+          <w:rFonts w:ascii="Times New Roman" w:hAnsi="Times New Roman" w:cs="Times New Roman"/>
+          <w:color w:val="000000" w:themeColor="text1"/>
           <w:sz w:val="28"/>
           <w:szCs w:val="28"/>
         </w:rPr>
@@ -259,6 +335,7 @@
       <w:r>
         <w:rPr>
           <w:rFonts w:ascii="Times New Roman" w:hAnsi="Times New Roman" w:cs="Times New Roman"/>
+          <w:color w:val="000000" w:themeColor="text1"/>
           <w:sz w:val="28"/>
           <w:szCs w:val="28"/>
         </w:rPr>
@@ -268,6 +345,7 @@
       <w:r>
         <w:rPr>
           <w:rFonts w:ascii="Times New Roman" w:hAnsi="Times New Roman" w:cs="Times New Roman"/>
+          <w:color w:val="000000" w:themeColor="text1"/>
           <w:sz w:val="28"/>
           <w:szCs w:val="28"/>
         </w:rPr>
@@ -277,6 +355,7 @@
       <w:r>
         <w:rPr>
           <w:rFonts w:ascii="Times New Roman" w:hAnsi="Times New Roman" w:cs="Times New Roman"/>
+          <w:color w:val="000000" w:themeColor="text1"/>
           <w:sz w:val="28"/>
           <w:szCs w:val="28"/>
         </w:rPr>
@@ -286,6 +365,7 @@
       <w:r>
         <w:rPr>
           <w:rFonts w:ascii="Times New Roman" w:hAnsi="Times New Roman" w:cs="Times New Roman"/>
+          <w:color w:val="000000" w:themeColor="text1"/>
           <w:sz w:val="28"/>
           <w:szCs w:val="28"/>
         </w:rPr>
@@ -294,10 +374,12 @@
     </w:p>
     <w:p>
       <w:pPr>
-        <w:ind w:firstLine="709"/>
-        <w:jc w:val="both"/>
-        <w:rPr>
-          <w:rFonts w:ascii="Times New Roman" w:hAnsi="Times New Roman" w:cs="Times New Roman"/>
+        <w:spacing w:line="360" w:lineRule="auto"/>
+        <w:ind w:firstLine="709"/>
+        <w:jc w:val="both"/>
+        <w:rPr>
+          <w:rFonts w:ascii="Times New Roman" w:hAnsi="Times New Roman" w:cs="Times New Roman"/>
+          <w:color w:val="000000" w:themeColor="text1"/>
           <w:sz w:val="28"/>
           <w:szCs w:val="28"/>
         </w:rPr>
@@ -306,6 +388,7 @@
       <w:r>
         <w:rPr>
           <w:rFonts w:ascii="Times New Roman" w:hAnsi="Times New Roman" w:cs="Times New Roman"/>
+          <w:color w:val="000000" w:themeColor="text1"/>
           <w:sz w:val="28"/>
           <w:szCs w:val="28"/>
         </w:rPr>
@@ -315,6 +398,7 @@
       <w:r>
         <w:rPr>
           <w:rFonts w:ascii="Times New Roman" w:hAnsi="Times New Roman" w:cs="Times New Roman"/>
+          <w:color w:val="000000" w:themeColor="text1"/>
           <w:sz w:val="28"/>
           <w:szCs w:val="28"/>
         </w:rPr>
@@ -323,17 +407,20 @@
     </w:p>
     <w:p>
       <w:pPr>
-        <w:ind w:firstLine="709"/>
-        <w:jc w:val="both"/>
-        <w:rPr>
-          <w:rFonts w:ascii="Times New Roman" w:hAnsi="Times New Roman" w:cs="Times New Roman"/>
-          <w:sz w:val="28"/>
-          <w:szCs w:val="28"/>
-        </w:rPr>
-      </w:pPr>
-      <w:r>
-        <w:rPr>
-          <w:rFonts w:ascii="Times New Roman" w:hAnsi="Times New Roman" w:cs="Times New Roman"/>
+        <w:spacing w:line="360" w:lineRule="auto"/>
+        <w:ind w:firstLine="709"/>
+        <w:jc w:val="both"/>
+        <w:rPr>
+          <w:rFonts w:ascii="Times New Roman" w:hAnsi="Times New Roman" w:cs="Times New Roman"/>
+          <w:color w:val="000000" w:themeColor="text1"/>
+          <w:sz w:val="28"/>
+          <w:szCs w:val="28"/>
+        </w:rPr>
+      </w:pPr>
+      <w:r>
+        <w:rPr>
+          <w:rFonts w:ascii="Times New Roman" w:hAnsi="Times New Roman" w:cs="Times New Roman"/>
+          <w:color w:val="000000" w:themeColor="text1"/>
           <w:sz w:val="28"/>
           <w:szCs w:val="28"/>
         </w:rPr>
@@ -343,6 +430,7 @@
       <w:r>
         <w:rPr>
           <w:rFonts w:ascii="Times New Roman" w:hAnsi="Times New Roman" w:cs="Times New Roman"/>
+          <w:color w:val="000000" w:themeColor="text1"/>
           <w:sz w:val="28"/>
           <w:szCs w:val="28"/>
         </w:rPr>
@@ -352,6 +440,7 @@
       <w:r>
         <w:rPr>
           <w:rFonts w:ascii="Times New Roman" w:hAnsi="Times New Roman" w:cs="Times New Roman"/>
+          <w:color w:val="000000" w:themeColor="text1"/>
           <w:sz w:val="28"/>
           <w:szCs w:val="28"/>
         </w:rPr>
@@ -360,17 +449,20 @@
     </w:p>
     <w:p>
       <w:pPr>
-        <w:ind w:firstLine="709"/>
-        <w:jc w:val="both"/>
-        <w:rPr>
-          <w:rFonts w:ascii="Times New Roman" w:hAnsi="Times New Roman" w:cs="Times New Roman"/>
-          <w:sz w:val="28"/>
-          <w:szCs w:val="28"/>
-        </w:rPr>
-      </w:pPr>
-      <w:r>
-        <w:rPr>
-          <w:rFonts w:ascii="Times New Roman" w:hAnsi="Times New Roman" w:cs="Times New Roman"/>
+        <w:spacing w:line="360" w:lineRule="auto"/>
+        <w:ind w:firstLine="709"/>
+        <w:jc w:val="both"/>
+        <w:rPr>
+          <w:rFonts w:ascii="Times New Roman" w:hAnsi="Times New Roman" w:cs="Times New Roman"/>
+          <w:color w:val="000000" w:themeColor="text1"/>
+          <w:sz w:val="28"/>
+          <w:szCs w:val="28"/>
+        </w:rPr>
+      </w:pPr>
+      <w:r>
+        <w:rPr>
+          <w:rFonts w:ascii="Times New Roman" w:hAnsi="Times New Roman" w:cs="Times New Roman"/>
+          <w:color w:val="000000" w:themeColor="text1"/>
           <w:sz w:val="28"/>
           <w:szCs w:val="28"/>
         </w:rPr>
@@ -380,6 +472,7 @@
       <w:r>
         <w:rPr>
           <w:rFonts w:ascii="Times New Roman" w:hAnsi="Times New Roman" w:cs="Times New Roman"/>
+          <w:color w:val="000000" w:themeColor="text1"/>
           <w:sz w:val="28"/>
           <w:szCs w:val="28"/>
         </w:rPr>
@@ -389,61 +482,84 @@
       <w:r>
         <w:rPr>
           <w:rFonts w:ascii="Times New Roman" w:hAnsi="Times New Roman" w:cs="Times New Roman"/>
+          <w:color w:val="000000" w:themeColor="text1"/>
           <w:sz w:val="28"/>
           <w:szCs w:val="28"/>
         </w:rPr>
         <w:t xml:space="preserve"> был силен именно благодаря своим щупальцам.</w:t>
       </w:r>
-    </w:p>
-    <w:p>
-      <w:pPr>
-        <w:ind w:firstLine="709"/>
-        <w:jc w:val="both"/>
-        <w:rPr>
-          <w:rFonts w:ascii="Times New Roman" w:hAnsi="Times New Roman" w:cs="Times New Roman"/>
-          <w:sz w:val="28"/>
-          <w:szCs w:val="28"/>
-        </w:rPr>
-      </w:pPr>
-      <w:r>
-        <w:rPr>
-          <w:rFonts w:ascii="Times New Roman" w:hAnsi="Times New Roman" w:cs="Times New Roman"/>
+      <w:r>
+        <w:rPr>
+          <w:rFonts w:ascii="Times New Roman" w:hAnsi="Times New Roman" w:cs="Times New Roman"/>
+          <w:color w:val="000000" w:themeColor="text1"/>
+          <w:sz w:val="28"/>
+          <w:szCs w:val="28"/>
+        </w:rPr>
+        <w:t xml:space="preserve"> </w:t>
+      </w:r>
+      <w:r>
+        <w:rPr>
+          <w:rFonts w:ascii="Times New Roman" w:hAnsi="Times New Roman" w:cs="Times New Roman"/>
+          <w:color w:val="000000" w:themeColor="text1"/>
           <w:sz w:val="28"/>
           <w:szCs w:val="28"/>
         </w:rPr>
         <w:t>А канонический Гоблин?</w:t>
       </w:r>
-    </w:p>
-    <w:p>
-      <w:pPr>
-        <w:ind w:firstLine="709"/>
-        <w:jc w:val="both"/>
-        <w:rPr>
-          <w:rFonts w:ascii="Times New Roman" w:hAnsi="Times New Roman" w:cs="Times New Roman"/>
-          <w:sz w:val="28"/>
-          <w:szCs w:val="28"/>
-        </w:rPr>
-      </w:pPr>
-      <w:r>
-        <w:rPr>
-          <w:rFonts w:ascii="Times New Roman" w:hAnsi="Times New Roman" w:cs="Times New Roman"/>
-          <w:sz w:val="28"/>
-          <w:szCs w:val="28"/>
-        </w:rPr>
-        <w:t xml:space="preserve">Нет, в принципе, он уже достаточно силен, что и доказал не так давно. Однако вдобавок ко всему у Гоблина было много высокотехнологичных устройств. И это те устройства, о которых я должен заботиться. В лучшем случае заберите себе, потому что мой внутренний хомяк (я заключенный или я вышел на прогулку без хомяка?) давно не подавал признаков жизни, так что стоит сделать ему искусственное дыхание, осторожно схватив некоторые </w:t>
-      </w:r>
-      <w:r>
-        <w:rPr>
-          <w:rFonts w:ascii="Times New Roman" w:hAnsi="Times New Roman" w:cs="Times New Roman"/>
+      <w:r>
+        <w:rPr>
+          <w:rFonts w:ascii="Times New Roman" w:hAnsi="Times New Roman" w:cs="Times New Roman"/>
+          <w:color w:val="000000" w:themeColor="text1"/>
+          <w:sz w:val="28"/>
+          <w:szCs w:val="28"/>
+        </w:rPr>
+        <w:t xml:space="preserve"> </w:t>
+      </w:r>
+    </w:p>
+    <w:p>
+      <w:pPr>
+        <w:spacing w:line="360" w:lineRule="auto"/>
+        <w:ind w:firstLine="709"/>
+        <w:jc w:val="both"/>
+        <w:rPr>
+          <w:rFonts w:ascii="Times New Roman" w:hAnsi="Times New Roman" w:cs="Times New Roman"/>
+          <w:color w:val="000000" w:themeColor="text1"/>
+          <w:sz w:val="28"/>
+          <w:szCs w:val="28"/>
+        </w:rPr>
+      </w:pPr>
+      <w:r>
+        <w:rPr>
+          <w:rFonts w:ascii="Times New Roman" w:hAnsi="Times New Roman" w:cs="Times New Roman"/>
+          <w:color w:val="000000" w:themeColor="text1"/>
           <w:sz w:val="28"/>
           <w:szCs w:val="28"/>
         </w:rPr>
         <w:lastRenderedPageBreak/>
-        <w:t>ценности. Если вы не можете ответить, вы можете просто саботировать разработку. Пустая трата, конечно, но так лучше</w:t>
-      </w:r>
-      <w:r>
-        <w:rPr>
-          <w:rFonts w:ascii="Times New Roman" w:hAnsi="Times New Roman" w:cs="Times New Roman"/>
+        <w:t>Нет, в принципе, он уже достаточно силен, что и доказал не так давно. Однако вдобавок ко всему у Гоблина было много высокотехнологичных устройств. И это те устройства, о которых я должен заботиться. В лучшем случае заберите себе, потому что мой внутренний хомяк (я заключенный или я вышел на прогулку без хомя</w:t>
+      </w:r>
+      <w:r>
+        <w:rPr>
+          <w:rFonts w:ascii="Times New Roman" w:hAnsi="Times New Roman" w:cs="Times New Roman"/>
+          <w:color w:val="000000" w:themeColor="text1"/>
+          <w:sz w:val="28"/>
+          <w:szCs w:val="28"/>
+        </w:rPr>
+        <w:t>ч</w:t>
+      </w:r>
+      <w:r>
+        <w:rPr>
+          <w:rFonts w:ascii="Times New Roman" w:hAnsi="Times New Roman" w:cs="Times New Roman"/>
+          <w:color w:val="000000" w:themeColor="text1"/>
+          <w:sz w:val="28"/>
+          <w:szCs w:val="28"/>
+        </w:rPr>
+        <w:t>ка?) давно не подавал признаков жизни, так что стоит сделать ему искусственное дыхание, осторожно схватив некоторые ценности. Если вы не можете ответить, вы можете просто саботировать разработку. Пустая трата, конечно, но так лучше</w:t>
+      </w:r>
+      <w:r>
+        <w:rPr>
+          <w:rFonts w:ascii="Times New Roman" w:hAnsi="Times New Roman" w:cs="Times New Roman"/>
+          <w:color w:val="000000" w:themeColor="text1"/>
           <w:sz w:val="28"/>
           <w:szCs w:val="28"/>
         </w:rPr>
@@ -452,36 +568,60 @@
     </w:p>
     <w:p>
       <w:pPr>
-        <w:ind w:firstLine="709"/>
-        <w:jc w:val="both"/>
-        <w:rPr>
-          <w:rFonts w:ascii="Times New Roman" w:hAnsi="Times New Roman" w:cs="Times New Roman"/>
-          <w:sz w:val="28"/>
-          <w:szCs w:val="28"/>
-        </w:rPr>
-      </w:pPr>
-      <w:r>
-        <w:rPr>
-          <w:rFonts w:ascii="Times New Roman" w:hAnsi="Times New Roman" w:cs="Times New Roman"/>
-          <w:sz w:val="28"/>
-          <w:szCs w:val="28"/>
-        </w:rPr>
-        <w:t>Поэтому, добравшись до лаборатории кафедры н. 118, я сел перед компьютером и начал искать что-то похожее на летающую штуку, которую использовал Гоблин.</w:t>
-      </w:r>
-    </w:p>
-    <w:p>
-      <w:pPr>
-        <w:ind w:firstLine="709"/>
-        <w:jc w:val="both"/>
-        <w:rPr>
-          <w:rFonts w:ascii="Times New Roman" w:hAnsi="Times New Roman" w:cs="Times New Roman"/>
-          <w:sz w:val="28"/>
-          <w:szCs w:val="28"/>
-        </w:rPr>
-      </w:pPr>
-      <w:r>
-        <w:rPr>
-          <w:rFonts w:ascii="Times New Roman" w:hAnsi="Times New Roman" w:cs="Times New Roman"/>
+        <w:spacing w:line="360" w:lineRule="auto"/>
+        <w:ind w:firstLine="709"/>
+        <w:jc w:val="both"/>
+        <w:rPr>
+          <w:rFonts w:ascii="Times New Roman" w:hAnsi="Times New Roman" w:cs="Times New Roman"/>
+          <w:color w:val="000000" w:themeColor="text1"/>
+          <w:sz w:val="28"/>
+          <w:szCs w:val="28"/>
+        </w:rPr>
+      </w:pPr>
+      <w:r>
+        <w:rPr>
+          <w:rFonts w:ascii="Times New Roman" w:hAnsi="Times New Roman" w:cs="Times New Roman"/>
+          <w:color w:val="000000" w:themeColor="text1"/>
+          <w:sz w:val="28"/>
+          <w:szCs w:val="28"/>
+        </w:rPr>
+        <w:t>Поэтому, добравшись до лаборатории кафедры н.</w:t>
+      </w:r>
+      <w:r>
+        <w:rPr>
+          <w:rFonts w:ascii="Times New Roman" w:hAnsi="Times New Roman" w:cs="Times New Roman"/>
+          <w:color w:val="000000" w:themeColor="text1"/>
+          <w:sz w:val="28"/>
+          <w:szCs w:val="28"/>
+        </w:rPr>
+        <w:t xml:space="preserve"> </w:t>
+      </w:r>
+      <w:r>
+        <w:rPr>
+          <w:rFonts w:ascii="Times New Roman" w:hAnsi="Times New Roman" w:cs="Times New Roman"/>
+          <w:color w:val="000000" w:themeColor="text1"/>
+          <w:sz w:val="28"/>
+          <w:szCs w:val="28"/>
+        </w:rPr>
+        <w:t>118, я сел перед компьютером и начал искать что-то похожее на летающую штуку, которую использовал Гоблин.</w:t>
+      </w:r>
+    </w:p>
+    <w:p>
+      <w:pPr>
+        <w:spacing w:line="360" w:lineRule="auto"/>
+        <w:ind w:firstLine="709"/>
+        <w:jc w:val="both"/>
+        <w:rPr>
+          <w:rFonts w:ascii="Times New Roman" w:hAnsi="Times New Roman" w:cs="Times New Roman"/>
+          <w:color w:val="000000" w:themeColor="text1"/>
+          <w:sz w:val="28"/>
+          <w:szCs w:val="28"/>
+        </w:rPr>
+      </w:pPr>
+      <w:r>
+        <w:rPr>
+          <w:rFonts w:ascii="Times New Roman" w:hAnsi="Times New Roman" w:cs="Times New Roman"/>
+          <w:color w:val="000000" w:themeColor="text1"/>
           <w:sz w:val="28"/>
           <w:szCs w:val="28"/>
         </w:rPr>
@@ -491,6 +631,7 @@
       <w:r>
         <w:rPr>
           <w:rFonts w:ascii="Times New Roman" w:hAnsi="Times New Roman" w:cs="Times New Roman"/>
+          <w:color w:val="000000" w:themeColor="text1"/>
           <w:sz w:val="28"/>
           <w:szCs w:val="28"/>
           <w:lang w:val="en-US"/>
@@ -501,6 +642,7 @@
       <w:r>
         <w:rPr>
           <w:rFonts w:ascii="Times New Roman" w:hAnsi="Times New Roman" w:cs="Times New Roman"/>
+          <w:color w:val="000000" w:themeColor="text1"/>
           <w:sz w:val="28"/>
           <w:szCs w:val="28"/>
         </w:rPr>
@@ -510,6 +652,7 @@
       <w:r>
         <w:rPr>
           <w:rFonts w:ascii="Times New Roman" w:hAnsi="Times New Roman" w:cs="Times New Roman"/>
+          <w:color w:val="000000" w:themeColor="text1"/>
           <w:sz w:val="28"/>
           <w:szCs w:val="28"/>
         </w:rPr>
@@ -519,6 +662,7 @@
       <w:r>
         <w:rPr>
           <w:rFonts w:ascii="Times New Roman" w:hAnsi="Times New Roman" w:cs="Times New Roman"/>
+          <w:color w:val="000000" w:themeColor="text1"/>
           <w:sz w:val="28"/>
           <w:szCs w:val="28"/>
         </w:rPr>
@@ -527,17 +671,20 @@
     </w:p>
     <w:p>
       <w:pPr>
-        <w:ind w:firstLine="709"/>
-        <w:jc w:val="both"/>
-        <w:rPr>
-          <w:rFonts w:ascii="Times New Roman" w:hAnsi="Times New Roman" w:cs="Times New Roman"/>
-          <w:sz w:val="28"/>
-          <w:szCs w:val="28"/>
-        </w:rPr>
-      </w:pPr>
-      <w:r>
-        <w:rPr>
-          <w:rFonts w:ascii="Times New Roman" w:hAnsi="Times New Roman" w:cs="Times New Roman"/>
+        <w:spacing w:line="360" w:lineRule="auto"/>
+        <w:ind w:firstLine="709"/>
+        <w:jc w:val="both"/>
+        <w:rPr>
+          <w:rFonts w:ascii="Times New Roman" w:hAnsi="Times New Roman" w:cs="Times New Roman"/>
+          <w:color w:val="000000" w:themeColor="text1"/>
+          <w:sz w:val="28"/>
+          <w:szCs w:val="28"/>
+        </w:rPr>
+      </w:pPr>
+      <w:r>
+        <w:rPr>
+          <w:rFonts w:ascii="Times New Roman" w:hAnsi="Times New Roman" w:cs="Times New Roman"/>
+          <w:color w:val="000000" w:themeColor="text1"/>
           <w:sz w:val="28"/>
           <w:szCs w:val="28"/>
         </w:rPr>
@@ -547,6 +694,7 @@
       <w:r>
         <w:rPr>
           <w:rFonts w:ascii="Times New Roman" w:hAnsi="Times New Roman" w:cs="Times New Roman"/>
+          <w:color w:val="000000" w:themeColor="text1"/>
           <w:sz w:val="28"/>
           <w:szCs w:val="28"/>
         </w:rPr>
@@ -556,6 +704,7 @@
       <w:r>
         <w:rPr>
           <w:rFonts w:ascii="Times New Roman" w:hAnsi="Times New Roman" w:cs="Times New Roman"/>
+          <w:color w:val="000000" w:themeColor="text1"/>
           <w:sz w:val="28"/>
           <w:szCs w:val="28"/>
         </w:rPr>
@@ -564,17 +713,20 @@
     </w:p>
     <w:p>
       <w:pPr>
-        <w:ind w:firstLine="709"/>
-        <w:jc w:val="both"/>
-        <w:rPr>
-          <w:rFonts w:ascii="Times New Roman" w:hAnsi="Times New Roman" w:cs="Times New Roman"/>
-          <w:sz w:val="28"/>
-          <w:szCs w:val="28"/>
-        </w:rPr>
-      </w:pPr>
-      <w:r>
-        <w:rPr>
-          <w:rFonts w:ascii="Times New Roman" w:hAnsi="Times New Roman" w:cs="Times New Roman"/>
+        <w:spacing w:line="360" w:lineRule="auto"/>
+        <w:ind w:firstLine="709"/>
+        <w:jc w:val="both"/>
+        <w:rPr>
+          <w:rFonts w:ascii="Times New Roman" w:hAnsi="Times New Roman" w:cs="Times New Roman"/>
+          <w:color w:val="000000" w:themeColor="text1"/>
+          <w:sz w:val="28"/>
+          <w:szCs w:val="28"/>
+        </w:rPr>
+      </w:pPr>
+      <w:r>
+        <w:rPr>
+          <w:rFonts w:ascii="Times New Roman" w:hAnsi="Times New Roman" w:cs="Times New Roman"/>
+          <w:color w:val="000000" w:themeColor="text1"/>
           <w:sz w:val="28"/>
           <w:szCs w:val="28"/>
         </w:rPr>
@@ -583,6 +735,7 @@
       <w:r>
         <w:rPr>
           <w:rFonts w:ascii="Times New Roman" w:hAnsi="Times New Roman" w:cs="Times New Roman"/>
+          <w:color w:val="000000" w:themeColor="text1"/>
           <w:sz w:val="28"/>
           <w:szCs w:val="28"/>
         </w:rPr>
@@ -591,17 +744,20 @@
     </w:p>
     <w:p>
       <w:pPr>
-        <w:ind w:firstLine="709"/>
-        <w:jc w:val="both"/>
-        <w:rPr>
-          <w:rFonts w:ascii="Times New Roman" w:hAnsi="Times New Roman" w:cs="Times New Roman"/>
-          <w:sz w:val="28"/>
-          <w:szCs w:val="28"/>
-        </w:rPr>
-      </w:pPr>
-      <w:r>
-        <w:rPr>
-          <w:rFonts w:ascii="Times New Roman" w:hAnsi="Times New Roman" w:cs="Times New Roman"/>
+        <w:spacing w:line="360" w:lineRule="auto"/>
+        <w:ind w:firstLine="709"/>
+        <w:jc w:val="both"/>
+        <w:rPr>
+          <w:rFonts w:ascii="Times New Roman" w:hAnsi="Times New Roman" w:cs="Times New Roman"/>
+          <w:color w:val="000000" w:themeColor="text1"/>
+          <w:sz w:val="28"/>
+          <w:szCs w:val="28"/>
+        </w:rPr>
+      </w:pPr>
+      <w:r>
+        <w:rPr>
+          <w:rFonts w:ascii="Times New Roman" w:hAnsi="Times New Roman" w:cs="Times New Roman"/>
+          <w:color w:val="000000" w:themeColor="text1"/>
           <w:sz w:val="28"/>
           <w:szCs w:val="28"/>
         </w:rPr>
@@ -610,21 +766,34 @@
     </w:p>
     <w:p>
       <w:pPr>
-        <w:ind w:firstLine="709"/>
-        <w:jc w:val="both"/>
-        <w:rPr>
-          <w:rFonts w:ascii="Times New Roman" w:hAnsi="Times New Roman" w:cs="Times New Roman"/>
-          <w:sz w:val="28"/>
-          <w:szCs w:val="28"/>
-        </w:rPr>
-      </w:pPr>
-      <w:r>
-        <w:rPr>
-          <w:rFonts w:ascii="Times New Roman" w:hAnsi="Times New Roman" w:cs="Times New Roman"/>
-          <w:sz w:val="28"/>
-          <w:szCs w:val="28"/>
-        </w:rPr>
-        <w:t>Я подходил к правой двери, когда из-за угла появился Кольт, сопровождаемый крупным мужчиной. И когда я говорю "большой", я не имею в виду "толстый". Вернее то, что называется "надутым". Длинные волосы, до плеч, седые, очень элегантный вид. Большой шаг (возможно, слишком широкий), который он должен приспособить к движению сопровождающего. Суровое обветренное лицо, выступающие скулы, аккуратная бородка. Незатейливая одежда – даже "вечно бедному" Петру, а он – сидит на порядок лучше.</w:t>
+        <w:spacing w:line="360" w:lineRule="auto"/>
+        <w:ind w:firstLine="709"/>
+        <w:jc w:val="both"/>
+        <w:rPr>
+          <w:rFonts w:ascii="Times New Roman" w:hAnsi="Times New Roman" w:cs="Times New Roman"/>
+          <w:color w:val="000000" w:themeColor="text1"/>
+          <w:sz w:val="28"/>
+          <w:szCs w:val="28"/>
+        </w:rPr>
+      </w:pPr>
+      <w:r>
+        <w:rPr>
+          <w:rFonts w:ascii="Times New Roman" w:hAnsi="Times New Roman" w:cs="Times New Roman"/>
+          <w:color w:val="000000" w:themeColor="text1"/>
+          <w:sz w:val="28"/>
+          <w:szCs w:val="28"/>
+        </w:rPr>
+        <w:t xml:space="preserve">Я подходил к правой двери, когда из-за угла появился Кольт, сопровождаемый крупным мужчиной. И когда я говорю "большой", я не имею в виду "толстый". Вернее то, что называется "надутым". Длинные волосы, до </w:t>
+      </w:r>
+      <w:r>
+        <w:rPr>
+          <w:rFonts w:ascii="Times New Roman" w:hAnsi="Times New Roman" w:cs="Times New Roman"/>
+          <w:color w:val="000000" w:themeColor="text1"/>
+          <w:sz w:val="28"/>
+          <w:szCs w:val="28"/>
+        </w:rPr>
+        <w:lastRenderedPageBreak/>
+        <w:t>плеч, седые, очень элегантный вид. Большой шаг (возможно, слишком широкий), который он должен приспособить к движению сопровождающего. Суровое обветренное лицо, выступающие скулы, аккуратная бородка. Незатейливая одежда – даже "вечно бедному" Петру, а он – сидит на порядок лучше.</w:t>
       </w:r>
     </w:p>
     <w:sectPr>

</xml_diff>

<commit_message>
Sending 22.docx - try 3.
</commit_message>
<xml_diff>
--- a/LR2/22.docx
+++ b/LR2/22.docx
@@ -12,7 +12,6 @@
           <w:color w:val="000000" w:themeColor="text1"/>
           <w:sz w:val="28"/>
           <w:szCs w:val="28"/>
-          <w:lang w:val="en-US"/>
         </w:rPr>
       </w:pPr>
       <w:r>
@@ -89,29 +88,47 @@
           <w:sz w:val="28"/>
           <w:szCs w:val="28"/>
         </w:rPr>
-        <w:t>И теперь понятно, почему он сменил фамилию – ведь тому виной те самые кредиторы.</w:t>
-      </w:r>
-    </w:p>
-    <w:p>
-      <w:pPr>
-        <w:spacing w:line="360" w:lineRule="auto"/>
-        <w:ind w:firstLine="709"/>
-        <w:jc w:val="both"/>
-        <w:rPr>
-          <w:rFonts w:ascii="Times New Roman" w:hAnsi="Times New Roman" w:cs="Times New Roman"/>
-          <w:color w:val="000000" w:themeColor="text1"/>
-          <w:sz w:val="28"/>
-          <w:szCs w:val="28"/>
-        </w:rPr>
-      </w:pPr>
-      <w:r>
-        <w:rPr>
-          <w:rFonts w:ascii="Times New Roman" w:hAnsi="Times New Roman" w:cs="Times New Roman"/>
-          <w:color w:val="000000" w:themeColor="text1"/>
-          <w:sz w:val="28"/>
-          <w:szCs w:val="28"/>
-        </w:rPr>
-        <w:t>Ну… Согласитесь, пробить осьминога не получ</w:t>
+        <w:t>И теперь понятно, почему он сменил фамилию - ведь тому виной те самые кредиторы.</w:t>
+      </w:r>
+    </w:p>
+    <w:p>
+      <w:pPr>
+        <w:spacing w:line="360" w:lineRule="auto"/>
+        <w:ind w:firstLine="709"/>
+        <w:jc w:val="both"/>
+        <w:rPr>
+          <w:rFonts w:ascii="Times New Roman" w:hAnsi="Times New Roman" w:cs="Times New Roman"/>
+          <w:color w:val="000000" w:themeColor="text1"/>
+          <w:sz w:val="28"/>
+          <w:szCs w:val="28"/>
+        </w:rPr>
+      </w:pPr>
+      <w:r>
+        <w:rPr>
+          <w:rFonts w:ascii="Times New Roman" w:hAnsi="Times New Roman" w:cs="Times New Roman"/>
+          <w:color w:val="000000" w:themeColor="text1"/>
+          <w:sz w:val="28"/>
+          <w:szCs w:val="28"/>
+        </w:rPr>
+        <w:t xml:space="preserve">Ну… </w:t>
+      </w:r>
+      <w:r>
+        <w:rPr>
+          <w:rFonts w:ascii="Times New Roman" w:hAnsi="Times New Roman" w:cs="Times New Roman"/>
+          <w:color w:val="000000" w:themeColor="text1"/>
+          <w:sz w:val="28"/>
+          <w:szCs w:val="28"/>
+        </w:rPr>
+        <w:t>с</w:t>
+      </w:r>
+      <w:r>
+        <w:rPr>
+          <w:rFonts w:ascii="Times New Roman" w:hAnsi="Times New Roman" w:cs="Times New Roman"/>
+          <w:color w:val="000000" w:themeColor="text1"/>
+          <w:sz w:val="28"/>
+          <w:szCs w:val="28"/>
+        </w:rPr>
+        <w:t>огласитесь, пробить осьминога не получ</w:t>
       </w:r>
       <w:r>
         <w:rPr>
@@ -173,7 +190,25 @@
           <w:sz w:val="28"/>
           <w:szCs w:val="28"/>
         </w:rPr>
-        <w:t xml:space="preserve">И что это? – уже направляясь к выходу, я вдруг заметил сложное устройство, выглядевшее знакомым. </w:t>
+        <w:t xml:space="preserve">И что это? </w:t>
+      </w:r>
+      <w:r>
+        <w:rPr>
+          <w:rFonts w:ascii="Times New Roman" w:hAnsi="Times New Roman" w:cs="Times New Roman"/>
+          <w:color w:val="000000" w:themeColor="text1"/>
+          <w:sz w:val="28"/>
+          <w:szCs w:val="28"/>
+        </w:rPr>
+        <w:t>-</w:t>
+      </w:r>
+      <w:r>
+        <w:rPr>
+          <w:rFonts w:ascii="Times New Roman" w:hAnsi="Times New Roman" w:cs="Times New Roman"/>
+          <w:color w:val="000000" w:themeColor="text1"/>
+          <w:sz w:val="28"/>
+          <w:szCs w:val="28"/>
+        </w:rPr>
+        <w:t xml:space="preserve"> уже направляясь к выходу, я вдруг заметил сложное устройство, выглядевшее знакомым. </w:t>
       </w:r>
       <w:r>
         <w:rPr>
@@ -231,7 +266,25 @@
           <w:sz w:val="28"/>
           <w:szCs w:val="28"/>
         </w:rPr>
-        <w:t>, - довольно по-мальчишески улыбнулся ученый. – Я попросил шестой отдел сдела</w:t>
+        <w:t xml:space="preserve">, - довольно по-мальчишески улыбнулся ученый. </w:t>
+      </w:r>
+      <w:r>
+        <w:rPr>
+          <w:rFonts w:ascii="Times New Roman" w:hAnsi="Times New Roman" w:cs="Times New Roman"/>
+          <w:color w:val="000000" w:themeColor="text1"/>
+          <w:sz w:val="28"/>
+          <w:szCs w:val="28"/>
+        </w:rPr>
+        <w:t>-</w:t>
+      </w:r>
+      <w:r>
+        <w:rPr>
+          <w:rFonts w:ascii="Times New Roman" w:hAnsi="Times New Roman" w:cs="Times New Roman"/>
+          <w:color w:val="000000" w:themeColor="text1"/>
+          <w:sz w:val="28"/>
+          <w:szCs w:val="28"/>
+        </w:rPr>
+        <w:t xml:space="preserve"> Я попросил шестой отдел сдела</w:t>
       </w:r>
       <w:r>
         <w:rPr>
@@ -287,27 +340,45 @@
         </w:rPr>
         <w:t>Удивительная вещь, знаете ли!</w:t>
       </w:r>
-    </w:p>
-    <w:p>
-      <w:pPr>
-        <w:spacing w:line="360" w:lineRule="auto"/>
-        <w:ind w:firstLine="709"/>
-        <w:jc w:val="both"/>
-        <w:rPr>
-          <w:rFonts w:ascii="Times New Roman" w:hAnsi="Times New Roman" w:cs="Times New Roman"/>
-          <w:color w:val="000000" w:themeColor="text1"/>
-          <w:sz w:val="28"/>
-          <w:szCs w:val="28"/>
-        </w:rPr>
-      </w:pPr>
-      <w:r>
-        <w:rPr>
-          <w:rFonts w:ascii="Times New Roman" w:hAnsi="Times New Roman" w:cs="Times New Roman"/>
-          <w:color w:val="000000" w:themeColor="text1"/>
-          <w:sz w:val="28"/>
-          <w:szCs w:val="28"/>
-        </w:rPr>
-        <w:t>О, о, о… мне это не нравится…</w:t>
+      <w:r>
+        <w:rPr>
+          <w:rFonts w:ascii="Times New Roman" w:hAnsi="Times New Roman" w:cs="Times New Roman"/>
+          <w:color w:val="000000" w:themeColor="text1"/>
+          <w:sz w:val="28"/>
+          <w:szCs w:val="28"/>
+        </w:rPr>
+        <w:t xml:space="preserve"> </w:t>
+      </w:r>
+    </w:p>
+    <w:p>
+      <w:pPr>
+        <w:spacing w:line="360" w:lineRule="auto"/>
+        <w:ind w:firstLine="709"/>
+        <w:jc w:val="both"/>
+        <w:rPr>
+          <w:rFonts w:ascii="Times New Roman" w:hAnsi="Times New Roman" w:cs="Times New Roman"/>
+          <w:color w:val="000000" w:themeColor="text1"/>
+          <w:sz w:val="28"/>
+          <w:szCs w:val="28"/>
+        </w:rPr>
+      </w:pPr>
+      <w:r>
+        <w:rPr>
+          <w:rFonts w:ascii="Times New Roman" w:hAnsi="Times New Roman" w:cs="Times New Roman"/>
+          <w:color w:val="000000" w:themeColor="text1"/>
+          <w:sz w:val="28"/>
+          <w:szCs w:val="28"/>
+        </w:rPr>
+        <w:t>О, о, о… мне это не нравится</w:t>
+      </w:r>
+      <w:r>
+        <w:rPr>
+          <w:rFonts w:ascii="Times New Roman" w:hAnsi="Times New Roman" w:cs="Times New Roman"/>
+          <w:color w:val="000000" w:themeColor="text1"/>
+          <w:sz w:val="28"/>
+          <w:szCs w:val="28"/>
+        </w:rPr>
+        <w:t>…</w:t>
       </w:r>
     </w:p>
     <w:p>
@@ -424,7 +495,25 @@
           <w:sz w:val="28"/>
           <w:szCs w:val="28"/>
         </w:rPr>
-        <w:t xml:space="preserve">Пока я шел по проходу, я думал о "щупальцах" будущего Спрута. Так или иначе, нужно готовиться к худшему, верно? И если разговор с </w:t>
+        <w:t>Пока я шел по проходу, я думал о "щупальцах" будущего Спрута. Так или иначе, нужно готовиться к худшему,</w:t>
+      </w:r>
+      <w:r>
+        <w:rPr>
+          <w:rFonts w:ascii="Times New Roman" w:hAnsi="Times New Roman" w:cs="Times New Roman"/>
+          <w:color w:val="000000" w:themeColor="text1"/>
+          <w:sz w:val="28"/>
+          <w:szCs w:val="28"/>
+        </w:rPr>
+        <w:t xml:space="preserve"> </w:t>
+      </w:r>
+      <w:r>
+        <w:rPr>
+          <w:rFonts w:ascii="Times New Roman" w:hAnsi="Times New Roman" w:cs="Times New Roman"/>
+          <w:color w:val="000000" w:themeColor="text1"/>
+          <w:sz w:val="28"/>
+          <w:szCs w:val="28"/>
+        </w:rPr>
+        <w:t xml:space="preserve">верно? И если разговор с </w:t>
       </w:r>
       <w:proofErr w:type="spellStart"/>
       <w:r>
@@ -646,7 +735,25 @@
           <w:sz w:val="28"/>
           <w:szCs w:val="28"/>
         </w:rPr>
-        <w:t xml:space="preserve"> представила более 300 различных прототипов. Большинство военные. Теперь понятно, как каноник Норман Осборн – без готовой сыворотки </w:t>
+        <w:t xml:space="preserve"> представила более 300 различных прототипов. Большинство военные. Теперь понятно, как каноник Норман Осборн </w:t>
+      </w:r>
+      <w:r>
+        <w:rPr>
+          <w:rFonts w:ascii="Times New Roman" w:hAnsi="Times New Roman" w:cs="Times New Roman"/>
+          <w:color w:val="000000" w:themeColor="text1"/>
+          <w:sz w:val="28"/>
+          <w:szCs w:val="28"/>
+        </w:rPr>
+        <w:t>-</w:t>
+      </w:r>
+      <w:r>
+        <w:rPr>
+          <w:rFonts w:ascii="Times New Roman" w:hAnsi="Times New Roman" w:cs="Times New Roman"/>
+          <w:color w:val="000000" w:themeColor="text1"/>
+          <w:sz w:val="28"/>
+          <w:szCs w:val="28"/>
+        </w:rPr>
+        <w:t xml:space="preserve"> без готовой сыворотки </w:t>
       </w:r>
       <w:proofErr w:type="spellStart"/>
       <w:r>
@@ -666,7 +773,25 @@
           <w:sz w:val="28"/>
           <w:szCs w:val="28"/>
         </w:rPr>
-        <w:t xml:space="preserve"> и с завидной частотой, которая создавала врагов на ровном месте – мог противостоять Человеку-пауку. А в комиксах, я уверен, он столкнется с еще большим количеством супергероев. Ведение такого бизнеса и сыворотка особо не нужны. Если, конечно, не забывать, что поводом для начала противостояния с Человеком-пауком стала сыворотка…</w:t>
+        <w:t xml:space="preserve"> и с завидной частотой, которая создавала врагов на ровном месте </w:t>
+      </w:r>
+      <w:r>
+        <w:rPr>
+          <w:rFonts w:ascii="Times New Roman" w:hAnsi="Times New Roman" w:cs="Times New Roman"/>
+          <w:color w:val="000000" w:themeColor="text1"/>
+          <w:sz w:val="28"/>
+          <w:szCs w:val="28"/>
+        </w:rPr>
+        <w:t>-</w:t>
+      </w:r>
+      <w:r>
+        <w:rPr>
+          <w:rFonts w:ascii="Times New Roman" w:hAnsi="Times New Roman" w:cs="Times New Roman"/>
+          <w:color w:val="000000" w:themeColor="text1"/>
+          <w:sz w:val="28"/>
+          <w:szCs w:val="28"/>
+        </w:rPr>
+        <w:t xml:space="preserve"> мог противостоять Человеку-пауку. А в комиксах, я уверен, он столкнется с еще большим количеством супергероев. Ведение такого бизнеса и сыворотка особо не нужны. Если, конечно, не забывать, что поводом для начала противостояния с Человеком-пауком стала сыворотка…</w:t>
       </w:r>
     </w:p>
     <w:p>
@@ -793,7 +918,43 @@
           <w:szCs w:val="28"/>
         </w:rPr>
         <w:lastRenderedPageBreak/>
-        <w:t>плеч, седые, очень элегантный вид. Большой шаг (возможно, слишком широкий), который он должен приспособить к движению сопровождающего. Суровое обветренное лицо, выступающие скулы, аккуратная бородка. Незатейливая одежда – даже "вечно бедному" Петру, а он – сидит на порядок лучше.</w:t>
+        <w:t xml:space="preserve">плеч, седые, очень элегантный вид. Большой шаг (возможно, слишком широкий), который он должен приспособить к движению сопровождающего. Суровое обветренное лицо, выступающие скулы, аккуратная бородка. Незатейливая одежда </w:t>
+      </w:r>
+      <w:r>
+        <w:rPr>
+          <w:rFonts w:ascii="Times New Roman" w:hAnsi="Times New Roman" w:cs="Times New Roman"/>
+          <w:color w:val="000000" w:themeColor="text1"/>
+          <w:sz w:val="28"/>
+          <w:szCs w:val="28"/>
+        </w:rPr>
+        <w:t>-</w:t>
+      </w:r>
+      <w:r>
+        <w:rPr>
+          <w:rFonts w:ascii="Times New Roman" w:hAnsi="Times New Roman" w:cs="Times New Roman"/>
+          <w:color w:val="000000" w:themeColor="text1"/>
+          <w:sz w:val="28"/>
+          <w:szCs w:val="28"/>
+        </w:rPr>
+        <w:t xml:space="preserve"> даже "вечно бедному" Петру, а он </w:t>
+      </w:r>
+      <w:r>
+        <w:rPr>
+          <w:rFonts w:ascii="Times New Roman" w:hAnsi="Times New Roman" w:cs="Times New Roman"/>
+          <w:color w:val="000000" w:themeColor="text1"/>
+          <w:sz w:val="28"/>
+          <w:szCs w:val="28"/>
+        </w:rPr>
+        <w:t>-</w:t>
+      </w:r>
+      <w:r>
+        <w:rPr>
+          <w:rFonts w:ascii="Times New Roman" w:hAnsi="Times New Roman" w:cs="Times New Roman"/>
+          <w:color w:val="000000" w:themeColor="text1"/>
+          <w:sz w:val="28"/>
+          <w:szCs w:val="28"/>
+        </w:rPr>
+        <w:t xml:space="preserve"> сидит на порядок лучше.</w:t>
       </w:r>
     </w:p>
     <w:sectPr>

</xml_diff>

<commit_message>
Sending 22.docx again =)
</commit_message>
<xml_diff>
--- a/LR2/22.docx
+++ b/LR2/22.docx
@@ -110,7 +110,34 @@
           <w:sz w:val="28"/>
           <w:szCs w:val="28"/>
         </w:rPr>
-        <w:t xml:space="preserve">Ну… </w:t>
+        <w:t>Н</w:t>
+      </w:r>
+      <w:r>
+        <w:rPr>
+          <w:rFonts w:ascii="Times New Roman" w:hAnsi="Times New Roman" w:cs="Times New Roman"/>
+          <w:color w:val="000000" w:themeColor="text1"/>
+          <w:sz w:val="28"/>
+          <w:szCs w:val="28"/>
+        </w:rPr>
+        <w:t>у</w:t>
+      </w:r>
+      <w:r>
+        <w:rPr>
+          <w:rFonts w:ascii="Times New Roman" w:hAnsi="Times New Roman" w:cs="Times New Roman"/>
+          <w:color w:val="000000"/>
+          <w:sz w:val="28"/>
+          <w:szCs w:val="28"/>
+        </w:rPr>
+        <w:t>...</w:t>
+      </w:r>
+      <w:r>
+        <w:rPr>
+          <w:rFonts w:ascii="Times New Roman" w:hAnsi="Times New Roman" w:cs="Times New Roman"/>
+          <w:color w:val="000000" w:themeColor="text1"/>
+          <w:sz w:val="28"/>
+          <w:szCs w:val="28"/>
+        </w:rPr>
+        <w:t xml:space="preserve"> </w:t>
       </w:r>
       <w:r>
         <w:rPr>
@@ -147,6 +174,33 @@
           <w:szCs w:val="28"/>
         </w:rPr>
         <w:t>тся. Только ни за что.</w:t>
+      </w:r>
+      <w:r>
+        <w:rPr>
+          <w:rFonts w:ascii="Times New Roman" w:hAnsi="Times New Roman" w:cs="Times New Roman"/>
+          <w:color w:val="000000" w:themeColor="text1"/>
+          <w:sz w:val="28"/>
+          <w:szCs w:val="28"/>
+        </w:rPr>
+        <w:tab/>
+      </w:r>
+      <w:r>
+        <w:rPr>
+          <w:rFonts w:ascii="Times New Roman" w:hAnsi="Times New Roman" w:cs="Times New Roman"/>
+          <w:color w:val="000000" w:themeColor="text1"/>
+          <w:sz w:val="28"/>
+          <w:szCs w:val="28"/>
+        </w:rPr>
+        <w:t>И я возьму ваши данные. Давайте посмотрим, что там. Может быть, вы сможете вытащить оттуда что-нибудь интересное</w:t>
+      </w:r>
+      <w:r>
+        <w:rPr>
+          <w:rFonts w:ascii="Times New Roman" w:hAnsi="Times New Roman" w:cs="Times New Roman"/>
+          <w:color w:val="000000" w:themeColor="text1"/>
+          <w:sz w:val="28"/>
+          <w:szCs w:val="28"/>
+        </w:rPr>
+        <w:t>.</w:t>
       </w:r>
     </w:p>
     <w:p>
@@ -168,7 +222,52 @@
           <w:sz w:val="28"/>
           <w:szCs w:val="28"/>
         </w:rPr>
-        <w:t>И я возьму ваши данные. Давайте посмотрим, что там. Может быть, вы сможете вытащить оттуда что-нибудь интересное.</w:t>
+        <w:t xml:space="preserve">И что это? </w:t>
+      </w:r>
+      <w:r>
+        <w:rPr>
+          <w:rFonts w:ascii="Times New Roman" w:hAnsi="Times New Roman" w:cs="Times New Roman"/>
+          <w:color w:val="000000" w:themeColor="text1"/>
+          <w:sz w:val="28"/>
+          <w:szCs w:val="28"/>
+        </w:rPr>
+        <w:t>-</w:t>
+      </w:r>
+      <w:r>
+        <w:rPr>
+          <w:rFonts w:ascii="Times New Roman" w:hAnsi="Times New Roman" w:cs="Times New Roman"/>
+          <w:color w:val="000000" w:themeColor="text1"/>
+          <w:sz w:val="28"/>
+          <w:szCs w:val="28"/>
+        </w:rPr>
+        <w:t xml:space="preserve"> уже направляясь к выходу, я вдруг заметил сложное устройство, выглядевшее знакомым. </w:t>
+      </w:r>
+      <w:r>
+        <w:rPr>
+          <w:rFonts w:ascii="Times New Roman" w:hAnsi="Times New Roman" w:cs="Times New Roman"/>
+          <w:color w:val="000000" w:themeColor="text1"/>
+          <w:sz w:val="28"/>
+          <w:szCs w:val="28"/>
+        </w:rPr>
+        <w:t>Ес</w:t>
+      </w:r>
+      <w:r>
+        <w:rPr>
+          <w:rFonts w:ascii="Times New Roman" w:hAnsi="Times New Roman" w:cs="Times New Roman"/>
+          <w:color w:val="000000" w:themeColor="text1"/>
+          <w:sz w:val="28"/>
+          <w:szCs w:val="28"/>
+        </w:rPr>
+        <w:t>ли это то, что я думаю</w:t>
+      </w:r>
+      <w:r>
+        <w:rPr>
+          <w:rFonts w:ascii="Times New Roman" w:hAnsi="Times New Roman" w:cs="Times New Roman"/>
+          <w:color w:val="000000"/>
+          <w:sz w:val="28"/>
+          <w:szCs w:val="28"/>
+        </w:rPr>
+        <w:t>...</w:t>
       </w:r>
     </w:p>
     <w:p>
@@ -190,7 +289,43 @@
           <w:sz w:val="28"/>
           <w:szCs w:val="28"/>
         </w:rPr>
-        <w:t xml:space="preserve">И что это? </w:t>
+        <w:t>Это проект</w:t>
+      </w:r>
+      <w:r>
+        <w:rPr>
+          <w:rFonts w:ascii="Times New Roman" w:hAnsi="Times New Roman" w:cs="Times New Roman"/>
+          <w:color w:val="000000" w:themeColor="text1"/>
+          <w:sz w:val="28"/>
+          <w:szCs w:val="28"/>
+        </w:rPr>
+        <w:t xml:space="preserve"> </w:t>
+      </w:r>
+      <w:r>
+        <w:rPr>
+          <w:rFonts w:ascii="Times New Roman" w:hAnsi="Times New Roman" w:cs="Times New Roman"/>
+          <w:color w:val="000000" w:themeColor="text1"/>
+          <w:sz w:val="28"/>
+          <w:szCs w:val="28"/>
+        </w:rPr>
+        <w:t>"Осьминог"</w:t>
+      </w:r>
+      <w:r>
+        <w:rPr>
+          <w:rFonts w:ascii="Times New Roman" w:hAnsi="Times New Roman" w:cs="Times New Roman"/>
+          <w:color w:val="000000" w:themeColor="text1"/>
+          <w:sz w:val="28"/>
+          <w:szCs w:val="28"/>
+        </w:rPr>
+        <w:t xml:space="preserve">, - довольно по-мальчишески улыбнулся ученый. </w:t>
+      </w:r>
+      <w:r>
+        <w:rPr>
+          <w:rFonts w:ascii="Times New Roman" w:hAnsi="Times New Roman" w:cs="Times New Roman"/>
+          <w:color w:val="000000" w:themeColor="text1"/>
+          <w:sz w:val="28"/>
+          <w:szCs w:val="28"/>
+        </w:rPr>
+        <w:t xml:space="preserve"> </w:t>
       </w:r>
       <w:r>
         <w:rPr>
@@ -208,25 +343,79 @@
           <w:sz w:val="28"/>
           <w:szCs w:val="28"/>
         </w:rPr>
-        <w:t xml:space="preserve"> уже направляясь к выходу, я вдруг заметил сложное устройство, выглядевшее знакомым. </w:t>
-      </w:r>
-      <w:r>
-        <w:rPr>
-          <w:rFonts w:ascii="Times New Roman" w:hAnsi="Times New Roman" w:cs="Times New Roman"/>
-          <w:color w:val="000000" w:themeColor="text1"/>
-          <w:sz w:val="28"/>
-          <w:szCs w:val="28"/>
-        </w:rPr>
-        <w:t>Ес</w:t>
-      </w:r>
-      <w:r>
-        <w:rPr>
-          <w:rFonts w:ascii="Times New Roman" w:hAnsi="Times New Roman" w:cs="Times New Roman"/>
-          <w:color w:val="000000" w:themeColor="text1"/>
-          <w:sz w:val="28"/>
-          <w:szCs w:val="28"/>
-        </w:rPr>
-        <w:t>ли это то, что я думаю…</w:t>
+        <w:t xml:space="preserve"> Я попросил шестой отдел сдела</w:t>
+      </w:r>
+      <w:r>
+        <w:rPr>
+          <w:rFonts w:ascii="Times New Roman" w:hAnsi="Times New Roman" w:cs="Times New Roman"/>
+          <w:color w:val="000000" w:themeColor="text1"/>
+          <w:sz w:val="28"/>
+          <w:szCs w:val="28"/>
+        </w:rPr>
+        <w:t>ть</w:t>
+      </w:r>
+      <w:r>
+        <w:rPr>
+          <w:rFonts w:ascii="Times New Roman" w:hAnsi="Times New Roman" w:cs="Times New Roman"/>
+          <w:color w:val="000000" w:themeColor="text1"/>
+          <w:sz w:val="28"/>
+          <w:szCs w:val="28"/>
+        </w:rPr>
+        <w:t xml:space="preserve"> что-то подобное для меня, и они сделали.</w:t>
+      </w:r>
+      <w:r>
+        <w:rPr>
+          <w:rFonts w:ascii="Times New Roman" w:hAnsi="Times New Roman" w:cs="Times New Roman"/>
+          <w:color w:val="000000" w:themeColor="text1"/>
+          <w:sz w:val="28"/>
+          <w:szCs w:val="28"/>
+        </w:rPr>
+        <w:t xml:space="preserve"> </w:t>
+      </w:r>
+      <w:r>
+        <w:rPr>
+          <w:rFonts w:ascii="Times New Roman" w:hAnsi="Times New Roman" w:cs="Times New Roman"/>
+          <w:color w:val="000000" w:themeColor="text1"/>
+          <w:sz w:val="28"/>
+          <w:szCs w:val="28"/>
+        </w:rPr>
+        <w:t>Манипуляторы, которые облегчат</w:t>
+      </w:r>
+      <w:r>
+        <w:rPr>
+          <w:rFonts w:ascii="Times New Roman" w:hAnsi="Times New Roman" w:cs="Times New Roman"/>
+          <w:color w:val="000000" w:themeColor="text1"/>
+          <w:sz w:val="28"/>
+          <w:szCs w:val="28"/>
+        </w:rPr>
+        <w:t xml:space="preserve"> </w:t>
+      </w:r>
+      <w:r>
+        <w:rPr>
+          <w:rFonts w:ascii="Times New Roman" w:hAnsi="Times New Roman" w:cs="Times New Roman"/>
+          <w:color w:val="000000" w:themeColor="text1"/>
+          <w:sz w:val="28"/>
+          <w:szCs w:val="28"/>
+        </w:rPr>
+        <w:t>работу с радиоактивными веществами и сделают ее намного безопаснее.</w:t>
+      </w:r>
+      <w:r>
+        <w:rPr>
+          <w:rFonts w:ascii="Times New Roman" w:hAnsi="Times New Roman" w:cs="Times New Roman"/>
+          <w:color w:val="000000" w:themeColor="text1"/>
+          <w:sz w:val="28"/>
+          <w:szCs w:val="28"/>
+        </w:rPr>
+        <w:t xml:space="preserve"> </w:t>
+      </w:r>
+      <w:r>
+        <w:rPr>
+          <w:rFonts w:ascii="Times New Roman" w:hAnsi="Times New Roman" w:cs="Times New Roman"/>
+          <w:color w:val="000000" w:themeColor="text1"/>
+          <w:sz w:val="28"/>
+          <w:szCs w:val="28"/>
+        </w:rPr>
+        <w:t>Удивительная вещь, знаете ли!</w:t>
       </w:r>
     </w:p>
     <w:p>
@@ -248,106 +437,45 @@
           <w:sz w:val="28"/>
           <w:szCs w:val="28"/>
         </w:rPr>
-        <w:t xml:space="preserve">Это проект </w:t>
-      </w:r>
-      <w:r>
-        <w:rPr>
-          <w:rFonts w:ascii="Times New Roman" w:hAnsi="Times New Roman" w:cs="Times New Roman"/>
-          <w:color w:val="000000" w:themeColor="text1"/>
-          <w:sz w:val="28"/>
-          <w:szCs w:val="28"/>
-        </w:rPr>
-        <w:t>"Осьминог"</w:t>
-      </w:r>
-      <w:r>
-        <w:rPr>
-          <w:rFonts w:ascii="Times New Roman" w:hAnsi="Times New Roman" w:cs="Times New Roman"/>
-          <w:color w:val="000000" w:themeColor="text1"/>
-          <w:sz w:val="28"/>
-          <w:szCs w:val="28"/>
-        </w:rPr>
-        <w:t xml:space="preserve">, - довольно по-мальчишески улыбнулся ученый. </w:t>
-      </w:r>
-      <w:r>
-        <w:rPr>
-          <w:rFonts w:ascii="Times New Roman" w:hAnsi="Times New Roman" w:cs="Times New Roman"/>
-          <w:color w:val="000000" w:themeColor="text1"/>
-          <w:sz w:val="28"/>
-          <w:szCs w:val="28"/>
-        </w:rPr>
-        <w:t>-</w:t>
-      </w:r>
-      <w:r>
-        <w:rPr>
-          <w:rFonts w:ascii="Times New Roman" w:hAnsi="Times New Roman" w:cs="Times New Roman"/>
-          <w:color w:val="000000" w:themeColor="text1"/>
-          <w:sz w:val="28"/>
-          <w:szCs w:val="28"/>
-        </w:rPr>
-        <w:t xml:space="preserve"> Я попросил шестой отдел сдела</w:t>
-      </w:r>
-      <w:r>
-        <w:rPr>
-          <w:rFonts w:ascii="Times New Roman" w:hAnsi="Times New Roman" w:cs="Times New Roman"/>
-          <w:color w:val="000000" w:themeColor="text1"/>
-          <w:sz w:val="28"/>
-          <w:szCs w:val="28"/>
-        </w:rPr>
-        <w:t>ть</w:t>
-      </w:r>
-      <w:r>
-        <w:rPr>
-          <w:rFonts w:ascii="Times New Roman" w:hAnsi="Times New Roman" w:cs="Times New Roman"/>
-          <w:color w:val="000000" w:themeColor="text1"/>
-          <w:sz w:val="28"/>
-          <w:szCs w:val="28"/>
-        </w:rPr>
-        <w:t xml:space="preserve"> что-то подобное для меня, и они сделали. Манипуляторы, которые облегчат</w:t>
-      </w:r>
-      <w:r>
-        <w:rPr>
-          <w:rFonts w:ascii="Times New Roman" w:hAnsi="Times New Roman" w:cs="Times New Roman"/>
-          <w:color w:val="000000" w:themeColor="text1"/>
-          <w:sz w:val="28"/>
-          <w:szCs w:val="28"/>
-        </w:rPr>
-        <w:t xml:space="preserve"> </w:t>
-      </w:r>
-      <w:r>
-        <w:rPr>
-          <w:rFonts w:ascii="Times New Roman" w:hAnsi="Times New Roman" w:cs="Times New Roman"/>
-          <w:color w:val="000000" w:themeColor="text1"/>
-          <w:sz w:val="28"/>
-          <w:szCs w:val="28"/>
-        </w:rPr>
-        <w:t>работу с радиоактивными веществами и сделают ее намного безопаснее.</w:t>
-      </w:r>
-      <w:r>
-        <w:rPr>
-          <w:rFonts w:ascii="Times New Roman" w:hAnsi="Times New Roman" w:cs="Times New Roman"/>
-          <w:color w:val="000000" w:themeColor="text1"/>
-          <w:sz w:val="28"/>
-          <w:szCs w:val="28"/>
-        </w:rPr>
-        <w:t xml:space="preserve"> </w:t>
-      </w:r>
-      <w:r>
-        <w:rPr>
-          <w:rFonts w:ascii="Times New Roman" w:hAnsi="Times New Roman" w:cs="Times New Roman"/>
-          <w:color w:val="000000" w:themeColor="text1"/>
-          <w:sz w:val="28"/>
-          <w:szCs w:val="28"/>
-        </w:rPr>
-        <w:t>Удивительная вещь, знаете ли!</w:t>
-      </w:r>
-      <w:r>
-        <w:rPr>
-          <w:rFonts w:ascii="Times New Roman" w:hAnsi="Times New Roman" w:cs="Times New Roman"/>
-          <w:color w:val="000000" w:themeColor="text1"/>
-          <w:sz w:val="28"/>
-          <w:szCs w:val="28"/>
-        </w:rPr>
-        <w:t xml:space="preserve"> </w:t>
+        <w:t xml:space="preserve">О, о, </w:t>
+      </w:r>
+      <w:proofErr w:type="gramStart"/>
+      <w:r>
+        <w:rPr>
+          <w:rFonts w:ascii="Times New Roman" w:hAnsi="Times New Roman" w:cs="Times New Roman"/>
+          <w:color w:val="000000" w:themeColor="text1"/>
+          <w:sz w:val="28"/>
+          <w:szCs w:val="28"/>
+        </w:rPr>
+        <w:t>о</w:t>
+      </w:r>
+      <w:r>
+        <w:rPr>
+          <w:rFonts w:ascii="Times New Roman" w:hAnsi="Times New Roman" w:cs="Times New Roman"/>
+          <w:color w:val="000000"/>
+          <w:sz w:val="28"/>
+          <w:szCs w:val="28"/>
+        </w:rPr>
+        <w:t>...</w:t>
+      </w:r>
+      <w:proofErr w:type="gramEnd"/>
+      <w:r>
+        <w:rPr>
+          <w:rFonts w:ascii="Times New Roman" w:hAnsi="Times New Roman" w:cs="Times New Roman"/>
+          <w:color w:val="000000" w:themeColor="text1"/>
+          <w:sz w:val="28"/>
+          <w:szCs w:val="28"/>
+        </w:rPr>
+        <w:t xml:space="preserve"> мне это не нравится</w:t>
+      </w:r>
+      <w:r>
+        <w:rPr>
+          <w:rFonts w:ascii="Times New Roman" w:hAnsi="Times New Roman" w:cs="Times New Roman"/>
+          <w:color w:val="000000"/>
+          <w:sz w:val="28"/>
+          <w:szCs w:val="28"/>
+        </w:rPr>
+        <w:t>...</w:t>
       </w:r>
     </w:p>
     <w:p>
@@ -369,16 +497,65 @@
           <w:sz w:val="28"/>
           <w:szCs w:val="28"/>
         </w:rPr>
-        <w:t>О, о, о… мне это не нравится</w:t>
-      </w:r>
-      <w:r>
-        <w:rPr>
-          <w:rFonts w:ascii="Times New Roman" w:hAnsi="Times New Roman" w:cs="Times New Roman"/>
-          <w:color w:val="000000" w:themeColor="text1"/>
-          <w:sz w:val="28"/>
-          <w:szCs w:val="28"/>
-        </w:rPr>
-        <w:t>…</w:t>
+        <w:t>С другой стороны</w:t>
+      </w:r>
+      <w:r>
+        <w:rPr>
+          <w:rFonts w:ascii="Times New Roman" w:hAnsi="Times New Roman" w:cs="Times New Roman"/>
+          <w:color w:val="000000"/>
+          <w:sz w:val="28"/>
+          <w:szCs w:val="28"/>
+        </w:rPr>
+        <w:t>...</w:t>
+      </w:r>
+      <w:r>
+        <w:rPr>
+          <w:rFonts w:ascii="Times New Roman" w:hAnsi="Times New Roman" w:cs="Times New Roman"/>
+          <w:color w:val="000000" w:themeColor="text1"/>
+          <w:sz w:val="28"/>
+          <w:szCs w:val="28"/>
+        </w:rPr>
+        <w:t xml:space="preserve"> В этом мире вроде бы нет причин превращать </w:t>
+      </w:r>
+      <w:proofErr w:type="spellStart"/>
+      <w:r>
+        <w:rPr>
+          <w:rFonts w:ascii="Times New Roman" w:hAnsi="Times New Roman" w:cs="Times New Roman"/>
+          <w:color w:val="000000" w:themeColor="text1"/>
+          <w:sz w:val="28"/>
+          <w:szCs w:val="28"/>
+        </w:rPr>
+        <w:t>Октавиуса</w:t>
+      </w:r>
+      <w:proofErr w:type="spellEnd"/>
+      <w:r>
+        <w:rPr>
+          <w:rFonts w:ascii="Times New Roman" w:hAnsi="Times New Roman" w:cs="Times New Roman"/>
+          <w:color w:val="000000" w:themeColor="text1"/>
+          <w:sz w:val="28"/>
+          <w:szCs w:val="28"/>
+        </w:rPr>
+        <w:t xml:space="preserve"> в </w:t>
+      </w:r>
+      <w:proofErr w:type="spellStart"/>
+      <w:r>
+        <w:rPr>
+          <w:rFonts w:ascii="Times New Roman" w:hAnsi="Times New Roman" w:cs="Times New Roman"/>
+          <w:color w:val="000000" w:themeColor="text1"/>
+          <w:sz w:val="28"/>
+          <w:szCs w:val="28"/>
+        </w:rPr>
+        <w:t>суперзлодея</w:t>
+      </w:r>
+      <w:proofErr w:type="spellEnd"/>
+      <w:r>
+        <w:rPr>
+          <w:rFonts w:ascii="Times New Roman" w:hAnsi="Times New Roman" w:cs="Times New Roman"/>
+          <w:color w:val="000000" w:themeColor="text1"/>
+          <w:sz w:val="28"/>
+          <w:szCs w:val="28"/>
+        </w:rPr>
+        <w:t>, верно?</w:t>
       </w:r>
     </w:p>
     <w:p>
@@ -393,54 +570,25 @@
           <w:szCs w:val="28"/>
         </w:rPr>
       </w:pPr>
-      <w:r>
-        <w:rPr>
-          <w:rFonts w:ascii="Times New Roman" w:hAnsi="Times New Roman" w:cs="Times New Roman"/>
-          <w:color w:val="000000" w:themeColor="text1"/>
-          <w:sz w:val="28"/>
-          <w:szCs w:val="28"/>
-        </w:rPr>
-        <w:t xml:space="preserve">С другой стороны… В этом мире вроде бы нет причин превращать </w:t>
-      </w:r>
-      <w:proofErr w:type="spellStart"/>
-      <w:r>
-        <w:rPr>
-          <w:rFonts w:ascii="Times New Roman" w:hAnsi="Times New Roman" w:cs="Times New Roman"/>
-          <w:color w:val="000000" w:themeColor="text1"/>
-          <w:sz w:val="28"/>
-          <w:szCs w:val="28"/>
-        </w:rPr>
-        <w:t>Октавиуса</w:t>
-      </w:r>
-      <w:proofErr w:type="spellEnd"/>
-      <w:r>
-        <w:rPr>
-          <w:rFonts w:ascii="Times New Roman" w:hAnsi="Times New Roman" w:cs="Times New Roman"/>
-          <w:color w:val="000000" w:themeColor="text1"/>
-          <w:sz w:val="28"/>
-          <w:szCs w:val="28"/>
-        </w:rPr>
-        <w:t xml:space="preserve"> в </w:t>
-      </w:r>
-      <w:proofErr w:type="spellStart"/>
-      <w:r>
-        <w:rPr>
-          <w:rFonts w:ascii="Times New Roman" w:hAnsi="Times New Roman" w:cs="Times New Roman"/>
-          <w:color w:val="000000" w:themeColor="text1"/>
-          <w:sz w:val="28"/>
-          <w:szCs w:val="28"/>
-        </w:rPr>
-        <w:t>суперзлодея</w:t>
-      </w:r>
-      <w:proofErr w:type="spellEnd"/>
-      <w:r>
-        <w:rPr>
-          <w:rFonts w:ascii="Times New Roman" w:hAnsi="Times New Roman" w:cs="Times New Roman"/>
-          <w:color w:val="000000" w:themeColor="text1"/>
-          <w:sz w:val="28"/>
-          <w:szCs w:val="28"/>
-        </w:rPr>
-        <w:t>, верно?</w:t>
+      <w:proofErr w:type="gramStart"/>
+      <w:r>
+        <w:rPr>
+          <w:rFonts w:ascii="Times New Roman" w:hAnsi="Times New Roman" w:cs="Times New Roman"/>
+          <w:color w:val="000000" w:themeColor="text1"/>
+          <w:sz w:val="28"/>
+          <w:szCs w:val="28"/>
+        </w:rPr>
+        <w:t>..</w:t>
+      </w:r>
+      <w:proofErr w:type="gramEnd"/>
+      <w:r>
+        <w:rPr>
+          <w:rFonts w:ascii="Times New Roman" w:hAnsi="Times New Roman" w:cs="Times New Roman"/>
+          <w:color w:val="000000" w:themeColor="text1"/>
+          <w:sz w:val="28"/>
+          <w:szCs w:val="28"/>
+        </w:rPr>
+        <w:t>Да, верно? ..</w:t>
       </w:r>
     </w:p>
     <w:p>
@@ -455,25 +603,70 @@
           <w:szCs w:val="28"/>
         </w:rPr>
       </w:pPr>
-      <w:proofErr w:type="gramStart"/>
-      <w:r>
-        <w:rPr>
-          <w:rFonts w:ascii="Times New Roman" w:hAnsi="Times New Roman" w:cs="Times New Roman"/>
-          <w:color w:val="000000" w:themeColor="text1"/>
-          <w:sz w:val="28"/>
-          <w:szCs w:val="28"/>
-        </w:rPr>
-        <w:t>..</w:t>
-      </w:r>
-      <w:proofErr w:type="gramEnd"/>
-      <w:r>
-        <w:rPr>
-          <w:rFonts w:ascii="Times New Roman" w:hAnsi="Times New Roman" w:cs="Times New Roman"/>
-          <w:color w:val="000000" w:themeColor="text1"/>
-          <w:sz w:val="28"/>
-          <w:szCs w:val="28"/>
-        </w:rPr>
-        <w:t>Да, верно? ..</w:t>
+      <w:r>
+        <w:rPr>
+          <w:rFonts w:ascii="Times New Roman" w:hAnsi="Times New Roman" w:cs="Times New Roman"/>
+          <w:color w:val="000000" w:themeColor="text1"/>
+          <w:sz w:val="28"/>
+          <w:szCs w:val="28"/>
+        </w:rPr>
+        <w:t>Пока я шел по проходу, я думал о "щупальцах" будущего Спрута.</w:t>
+      </w:r>
+      <w:r>
+        <w:rPr>
+          <w:rFonts w:ascii="Times New Roman" w:hAnsi="Times New Roman" w:cs="Times New Roman"/>
+          <w:color w:val="000000" w:themeColor="text1"/>
+          <w:sz w:val="28"/>
+          <w:szCs w:val="28"/>
+        </w:rPr>
+        <w:t xml:space="preserve"> Так</w:t>
+      </w:r>
+      <w:r>
+        <w:rPr>
+          <w:rFonts w:ascii="Times New Roman" w:hAnsi="Times New Roman" w:cs="Times New Roman"/>
+          <w:color w:val="000000" w:themeColor="text1"/>
+          <w:sz w:val="28"/>
+          <w:szCs w:val="28"/>
+        </w:rPr>
+        <w:t xml:space="preserve"> или иначе, нужно готовиться к худшему,</w:t>
+      </w:r>
+      <w:r>
+        <w:rPr>
+          <w:rFonts w:ascii="Times New Roman" w:hAnsi="Times New Roman" w:cs="Times New Roman"/>
+          <w:color w:val="000000" w:themeColor="text1"/>
+          <w:sz w:val="28"/>
+          <w:szCs w:val="28"/>
+        </w:rPr>
+        <w:t xml:space="preserve"> </w:t>
+      </w:r>
+      <w:r>
+        <w:rPr>
+          <w:rFonts w:ascii="Times New Roman" w:hAnsi="Times New Roman" w:cs="Times New Roman"/>
+          <w:color w:val="000000" w:themeColor="text1"/>
+          <w:sz w:val="28"/>
+          <w:szCs w:val="28"/>
+        </w:rPr>
+        <w:t xml:space="preserve">верно? И если разговор с </w:t>
+      </w:r>
+      <w:proofErr w:type="spellStart"/>
+      <w:r>
+        <w:rPr>
+          <w:rFonts w:ascii="Times New Roman" w:hAnsi="Times New Roman" w:cs="Times New Roman"/>
+          <w:color w:val="000000" w:themeColor="text1"/>
+          <w:sz w:val="28"/>
+          <w:szCs w:val="28"/>
+        </w:rPr>
+        <w:t>Октавиусом</w:t>
+      </w:r>
+      <w:proofErr w:type="spellEnd"/>
+      <w:r>
+        <w:rPr>
+          <w:rFonts w:ascii="Times New Roman" w:hAnsi="Times New Roman" w:cs="Times New Roman"/>
+          <w:color w:val="000000" w:themeColor="text1"/>
+          <w:sz w:val="28"/>
+          <w:szCs w:val="28"/>
+        </w:rPr>
+        <w:t xml:space="preserve"> вселил в меня некоторую уверенность в том, что на "темную сторону" он не перейдет, то с его отцом, похоже, все немного сложнее.</w:t>
       </w:r>
     </w:p>
     <w:p>
@@ -495,7 +688,27 @@
           <w:sz w:val="28"/>
           <w:szCs w:val="28"/>
         </w:rPr>
-        <w:t>Пока я шел по проходу, я думал о "щупальцах" будущего Спрута. Так или иначе, нужно готовиться к худшему,</w:t>
+        <w:t xml:space="preserve">Отсюда следующее наблюдение: </w:t>
+      </w:r>
+      <w:proofErr w:type="spellStart"/>
+      <w:r>
+        <w:rPr>
+          <w:rFonts w:ascii="Times New Roman" w:hAnsi="Times New Roman" w:cs="Times New Roman"/>
+          <w:color w:val="000000" w:themeColor="text1"/>
+          <w:sz w:val="28"/>
+          <w:szCs w:val="28"/>
+        </w:rPr>
+        <w:t>Оттавио</w:t>
+      </w:r>
+      <w:proofErr w:type="spellEnd"/>
+      <w:r>
+        <w:rPr>
+          <w:rFonts w:ascii="Times New Roman" w:hAnsi="Times New Roman" w:cs="Times New Roman"/>
+          <w:color w:val="000000" w:themeColor="text1"/>
+          <w:sz w:val="28"/>
+          <w:szCs w:val="28"/>
+        </w:rPr>
+        <w:t xml:space="preserve"> был силен именно благодаря своим щупальцам.</w:t>
       </w:r>
       <w:r>
         <w:rPr>
@@ -513,27 +726,66 @@
           <w:sz w:val="28"/>
           <w:szCs w:val="28"/>
         </w:rPr>
-        <w:t xml:space="preserve">верно? И если разговор с </w:t>
-      </w:r>
-      <w:proofErr w:type="spellStart"/>
-      <w:r>
-        <w:rPr>
-          <w:rFonts w:ascii="Times New Roman" w:hAnsi="Times New Roman" w:cs="Times New Roman"/>
-          <w:color w:val="000000" w:themeColor="text1"/>
-          <w:sz w:val="28"/>
-          <w:szCs w:val="28"/>
-        </w:rPr>
-        <w:t>Октавиусом</w:t>
-      </w:r>
-      <w:proofErr w:type="spellEnd"/>
-      <w:r>
-        <w:rPr>
-          <w:rFonts w:ascii="Times New Roman" w:hAnsi="Times New Roman" w:cs="Times New Roman"/>
-          <w:color w:val="000000" w:themeColor="text1"/>
-          <w:sz w:val="28"/>
-          <w:szCs w:val="28"/>
-        </w:rPr>
-        <w:t xml:space="preserve"> вселил в меня некоторую уверенность в том, что на "темную сторону" он не перейдет, то с его отцом, похоже, все немного сложнее.</w:t>
+        <w:t>А канонический Гоблин?</w:t>
+      </w:r>
+    </w:p>
+    <w:p>
+      <w:pPr>
+        <w:spacing w:line="360" w:lineRule="auto"/>
+        <w:ind w:firstLine="708"/>
+        <w:jc w:val="both"/>
+        <w:rPr>
+          <w:rFonts w:ascii="Times New Roman" w:hAnsi="Times New Roman" w:cs="Times New Roman"/>
+          <w:color w:val="000000" w:themeColor="text1"/>
+          <w:sz w:val="28"/>
+          <w:szCs w:val="28"/>
+        </w:rPr>
+      </w:pPr>
+      <w:r>
+        <w:rPr>
+          <w:rFonts w:ascii="Times New Roman" w:hAnsi="Times New Roman" w:cs="Times New Roman"/>
+          <w:color w:val="000000" w:themeColor="text1"/>
+          <w:sz w:val="28"/>
+          <w:szCs w:val="28"/>
+        </w:rPr>
+        <w:t xml:space="preserve">Нет, в принципе, он уже достаточно силен, что и доказал не так давно. Однако вдобавок ко всему у Гоблина было много высокотехнологичных </w:t>
+      </w:r>
+      <w:r>
+        <w:rPr>
+          <w:rFonts w:ascii="Times New Roman" w:hAnsi="Times New Roman" w:cs="Times New Roman"/>
+          <w:color w:val="000000" w:themeColor="text1"/>
+          <w:sz w:val="28"/>
+          <w:szCs w:val="28"/>
+        </w:rPr>
+        <w:lastRenderedPageBreak/>
+        <w:t>устройств. И это те устройства, о которых я должен заботиться. В лучшем случае заберите себе, потому что мой внутренний хомяк (я заключенный или я вышел на прогулку без хомя</w:t>
+      </w:r>
+      <w:r>
+        <w:rPr>
+          <w:rFonts w:ascii="Times New Roman" w:hAnsi="Times New Roman" w:cs="Times New Roman"/>
+          <w:color w:val="000000" w:themeColor="text1"/>
+          <w:sz w:val="28"/>
+          <w:szCs w:val="28"/>
+        </w:rPr>
+        <w:t>ч</w:t>
+      </w:r>
+      <w:r>
+        <w:rPr>
+          <w:rFonts w:ascii="Times New Roman" w:hAnsi="Times New Roman" w:cs="Times New Roman"/>
+          <w:color w:val="000000" w:themeColor="text1"/>
+          <w:sz w:val="28"/>
+          <w:szCs w:val="28"/>
+        </w:rPr>
+        <w:t>ка?) давно не подавал признаков жизни, так что стоит сделать ему искусственное дыхание, осторожно схватив некоторые ценности. Если вы не можете ответить, вы можете просто саботировать разработку. Пустая трата, конечно, но так лучше</w:t>
+      </w:r>
+      <w:r>
+        <w:rPr>
+          <w:rFonts w:ascii="Times New Roman" w:hAnsi="Times New Roman" w:cs="Times New Roman"/>
+          <w:color w:val="000000" w:themeColor="text1"/>
+          <w:sz w:val="28"/>
+          <w:szCs w:val="28"/>
+        </w:rPr>
+        <w:t>.</w:t>
       </w:r>
     </w:p>
     <w:p>
@@ -555,27 +807,7 @@
           <w:sz w:val="28"/>
           <w:szCs w:val="28"/>
         </w:rPr>
-        <w:t xml:space="preserve">Отсюда следующее наблюдение: </w:t>
-      </w:r>
-      <w:proofErr w:type="spellStart"/>
-      <w:r>
-        <w:rPr>
-          <w:rFonts w:ascii="Times New Roman" w:hAnsi="Times New Roman" w:cs="Times New Roman"/>
-          <w:color w:val="000000" w:themeColor="text1"/>
-          <w:sz w:val="28"/>
-          <w:szCs w:val="28"/>
-        </w:rPr>
-        <w:t>Оттавио</w:t>
-      </w:r>
-      <w:proofErr w:type="spellEnd"/>
-      <w:r>
-        <w:rPr>
-          <w:rFonts w:ascii="Times New Roman" w:hAnsi="Times New Roman" w:cs="Times New Roman"/>
-          <w:color w:val="000000" w:themeColor="text1"/>
-          <w:sz w:val="28"/>
-          <w:szCs w:val="28"/>
-        </w:rPr>
-        <w:t xml:space="preserve"> был силен именно благодаря своим щупальцам.</w:t>
+        <w:t>Поэтому, добравшись до лаборатории кафедры н.</w:t>
       </w:r>
       <w:r>
         <w:rPr>
@@ -593,16 +825,7 @@
           <w:sz w:val="28"/>
           <w:szCs w:val="28"/>
         </w:rPr>
-        <w:t>А канонический Гоблин?</w:t>
-      </w:r>
-      <w:r>
-        <w:rPr>
-          <w:rFonts w:ascii="Times New Roman" w:hAnsi="Times New Roman" w:cs="Times New Roman"/>
-          <w:color w:val="000000" w:themeColor="text1"/>
-          <w:sz w:val="28"/>
-          <w:szCs w:val="28"/>
-        </w:rPr>
-        <w:t xml:space="preserve"> </w:t>
+        <w:t>118, я сел перед компьютером и начал искать что-то похожее на летающую штуку, которую использовал Гоблин.</w:t>
       </w:r>
     </w:p>
     <w:p>
@@ -624,35 +847,93 @@
           <w:sz w:val="28"/>
           <w:szCs w:val="28"/>
         </w:rPr>
-        <w:lastRenderedPageBreak/>
-        <w:t>Нет, в принципе, он уже достаточно силен, что и доказал не так давно. Однако вдобавок ко всему у Гоблина было много высокотехнологичных устройств. И это те устройства, о которых я должен заботиться. В лучшем случае заберите себе, потому что мой внутренний хомяк (я заключенный или я вышел на прогулку без хомя</w:t>
-      </w:r>
-      <w:r>
-        <w:rPr>
-          <w:rFonts w:ascii="Times New Roman" w:hAnsi="Times New Roman" w:cs="Times New Roman"/>
-          <w:color w:val="000000" w:themeColor="text1"/>
-          <w:sz w:val="28"/>
-          <w:szCs w:val="28"/>
-        </w:rPr>
-        <w:t>ч</w:t>
-      </w:r>
-      <w:r>
-        <w:rPr>
-          <w:rFonts w:ascii="Times New Roman" w:hAnsi="Times New Roman" w:cs="Times New Roman"/>
-          <w:color w:val="000000" w:themeColor="text1"/>
-          <w:sz w:val="28"/>
-          <w:szCs w:val="28"/>
-        </w:rPr>
-        <w:t>ка?) давно не подавал признаков жизни, так что стоит сделать ему искусственное дыхание, осторожно схватив некоторые ценности. Если вы не можете ответить, вы можете просто саботировать разработку. Пустая трата, конечно, но так лучше</w:t>
-      </w:r>
-      <w:r>
-        <w:rPr>
-          <w:rFonts w:ascii="Times New Roman" w:hAnsi="Times New Roman" w:cs="Times New Roman"/>
-          <w:color w:val="000000" w:themeColor="text1"/>
-          <w:sz w:val="28"/>
-          <w:szCs w:val="28"/>
-        </w:rPr>
-        <w:t>.</w:t>
+        <w:t xml:space="preserve">Нашел то, что характерно. Это было не так просто: только за последний год </w:t>
+      </w:r>
+      <w:proofErr w:type="spellStart"/>
+      <w:r>
+        <w:rPr>
+          <w:rFonts w:ascii="Times New Roman" w:hAnsi="Times New Roman" w:cs="Times New Roman"/>
+          <w:color w:val="000000" w:themeColor="text1"/>
+          <w:sz w:val="28"/>
+          <w:szCs w:val="28"/>
+          <w:lang w:val="en-US"/>
+        </w:rPr>
+        <w:t>OzCorp</w:t>
+      </w:r>
+      <w:proofErr w:type="spellEnd"/>
+      <w:r>
+        <w:rPr>
+          <w:rFonts w:ascii="Times New Roman" w:hAnsi="Times New Roman" w:cs="Times New Roman"/>
+          <w:color w:val="000000" w:themeColor="text1"/>
+          <w:sz w:val="28"/>
+          <w:szCs w:val="28"/>
+        </w:rPr>
+        <w:t xml:space="preserve"> представила более 300 различных прототипов. Большинство военные. Теперь понятно, как каноник Норман Осборн </w:t>
+      </w:r>
+      <w:r>
+        <w:rPr>
+          <w:rFonts w:ascii="Times New Roman" w:hAnsi="Times New Roman" w:cs="Times New Roman"/>
+          <w:color w:val="000000" w:themeColor="text1"/>
+          <w:sz w:val="28"/>
+          <w:szCs w:val="28"/>
+        </w:rPr>
+        <w:t>-</w:t>
+      </w:r>
+      <w:r>
+        <w:rPr>
+          <w:rFonts w:ascii="Times New Roman" w:hAnsi="Times New Roman" w:cs="Times New Roman"/>
+          <w:color w:val="000000" w:themeColor="text1"/>
+          <w:sz w:val="28"/>
+          <w:szCs w:val="28"/>
+        </w:rPr>
+        <w:t xml:space="preserve"> без готовой сыворотки </w:t>
+      </w:r>
+      <w:proofErr w:type="spellStart"/>
+      <w:r>
+        <w:rPr>
+          <w:rFonts w:ascii="Times New Roman" w:hAnsi="Times New Roman" w:cs="Times New Roman"/>
+          <w:color w:val="000000" w:themeColor="text1"/>
+          <w:sz w:val="28"/>
+          <w:szCs w:val="28"/>
+        </w:rPr>
+        <w:t>Оза</w:t>
+      </w:r>
+      <w:proofErr w:type="spellEnd"/>
+      <w:r>
+        <w:rPr>
+          <w:rFonts w:ascii="Times New Roman" w:hAnsi="Times New Roman" w:cs="Times New Roman"/>
+          <w:color w:val="000000" w:themeColor="text1"/>
+          <w:sz w:val="28"/>
+          <w:szCs w:val="28"/>
+        </w:rPr>
+        <w:t xml:space="preserve"> и с завидной частотой, которая создавала врагов на ровном месте </w:t>
+      </w:r>
+      <w:r>
+        <w:rPr>
+          <w:rFonts w:ascii="Times New Roman" w:hAnsi="Times New Roman" w:cs="Times New Roman"/>
+          <w:color w:val="000000" w:themeColor="text1"/>
+          <w:sz w:val="28"/>
+          <w:szCs w:val="28"/>
+        </w:rPr>
+        <w:t>-</w:t>
+      </w:r>
+      <w:r>
+        <w:rPr>
+          <w:rFonts w:ascii="Times New Roman" w:hAnsi="Times New Roman" w:cs="Times New Roman"/>
+          <w:color w:val="000000" w:themeColor="text1"/>
+          <w:sz w:val="28"/>
+          <w:szCs w:val="28"/>
+        </w:rPr>
+        <w:t xml:space="preserve"> мог противостоять Человеку-пауку. А в комиксах, я уверен, он столкнется с еще большим количеством супергероев. Ведение такого бизнеса и сыворотка особо не нужны. Если, конечно, не забывать, что поводом для начала противостояния с Человеком-пауком стала сыворотка</w:t>
+      </w:r>
+      <w:r>
+        <w:rPr>
+          <w:rFonts w:ascii="Times New Roman" w:hAnsi="Times New Roman" w:cs="Times New Roman"/>
+          <w:color w:val="000000"/>
+          <w:sz w:val="28"/>
+          <w:szCs w:val="28"/>
+        </w:rPr>
+        <w:t>...</w:t>
       </w:r>
     </w:p>
     <w:p>
@@ -674,25 +955,27 @@
           <w:sz w:val="28"/>
           <w:szCs w:val="28"/>
         </w:rPr>
-        <w:t>Поэтому, добравшись до лаборатории кафедры н.</w:t>
-      </w:r>
-      <w:r>
-        <w:rPr>
-          <w:rFonts w:ascii="Times New Roman" w:hAnsi="Times New Roman" w:cs="Times New Roman"/>
-          <w:color w:val="000000" w:themeColor="text1"/>
-          <w:sz w:val="28"/>
-          <w:szCs w:val="28"/>
-        </w:rPr>
-        <w:t xml:space="preserve"> </w:t>
-      </w:r>
-      <w:r>
-        <w:rPr>
-          <w:rFonts w:ascii="Times New Roman" w:hAnsi="Times New Roman" w:cs="Times New Roman"/>
-          <w:color w:val="000000" w:themeColor="text1"/>
-          <w:sz w:val="28"/>
-          <w:szCs w:val="28"/>
-        </w:rPr>
-        <w:t>118, я сел перед компьютером и начал искать что-то похожее на летающую штуку, которую использовал Гоблин.</w:t>
+        <w:t>Но я отвлекаюсь. Проект "</w:t>
+      </w:r>
+      <w:proofErr w:type="spellStart"/>
+      <w:r>
+        <w:rPr>
+          <w:rFonts w:ascii="Times New Roman" w:hAnsi="Times New Roman" w:cs="Times New Roman"/>
+          <w:color w:val="000000" w:themeColor="text1"/>
+          <w:sz w:val="28"/>
+          <w:szCs w:val="28"/>
+        </w:rPr>
+        <w:t>Глайдер</w:t>
+      </w:r>
+      <w:proofErr w:type="spellEnd"/>
+      <w:r>
+        <w:rPr>
+          <w:rFonts w:ascii="Times New Roman" w:hAnsi="Times New Roman" w:cs="Times New Roman"/>
+          <w:color w:val="000000" w:themeColor="text1"/>
+          <w:sz w:val="28"/>
+          <w:szCs w:val="28"/>
+        </w:rPr>
+        <w:t>". Именно то, что вам нужно.</w:t>
       </w:r>
     </w:p>
     <w:p>
@@ -714,84 +997,16 @@
           <w:sz w:val="28"/>
           <w:szCs w:val="28"/>
         </w:rPr>
-        <w:t xml:space="preserve">Нашел то, что характерно. Это было не так просто: только за последний год </w:t>
-      </w:r>
-      <w:proofErr w:type="spellStart"/>
-      <w:r>
-        <w:rPr>
-          <w:rFonts w:ascii="Times New Roman" w:hAnsi="Times New Roman" w:cs="Times New Roman"/>
-          <w:color w:val="000000" w:themeColor="text1"/>
-          <w:sz w:val="28"/>
-          <w:szCs w:val="28"/>
-          <w:lang w:val="en-US"/>
-        </w:rPr>
-        <w:t>OzCorp</w:t>
-      </w:r>
-      <w:proofErr w:type="spellEnd"/>
-      <w:r>
-        <w:rPr>
-          <w:rFonts w:ascii="Times New Roman" w:hAnsi="Times New Roman" w:cs="Times New Roman"/>
-          <w:color w:val="000000" w:themeColor="text1"/>
-          <w:sz w:val="28"/>
-          <w:szCs w:val="28"/>
-        </w:rPr>
-        <w:t xml:space="preserve"> представила более 300 различных прототипов. Большинство военные. Теперь понятно, как каноник Норман Осборн </w:t>
-      </w:r>
-      <w:r>
-        <w:rPr>
-          <w:rFonts w:ascii="Times New Roman" w:hAnsi="Times New Roman" w:cs="Times New Roman"/>
-          <w:color w:val="000000" w:themeColor="text1"/>
-          <w:sz w:val="28"/>
-          <w:szCs w:val="28"/>
-        </w:rPr>
-        <w:t>-</w:t>
-      </w:r>
-      <w:r>
-        <w:rPr>
-          <w:rFonts w:ascii="Times New Roman" w:hAnsi="Times New Roman" w:cs="Times New Roman"/>
-          <w:color w:val="000000" w:themeColor="text1"/>
-          <w:sz w:val="28"/>
-          <w:szCs w:val="28"/>
-        </w:rPr>
-        <w:t xml:space="preserve"> без готовой сыворотки </w:t>
-      </w:r>
-      <w:proofErr w:type="spellStart"/>
-      <w:r>
-        <w:rPr>
-          <w:rFonts w:ascii="Times New Roman" w:hAnsi="Times New Roman" w:cs="Times New Roman"/>
-          <w:color w:val="000000" w:themeColor="text1"/>
-          <w:sz w:val="28"/>
-          <w:szCs w:val="28"/>
-        </w:rPr>
-        <w:t>Оза</w:t>
-      </w:r>
-      <w:proofErr w:type="spellEnd"/>
-      <w:r>
-        <w:rPr>
-          <w:rFonts w:ascii="Times New Roman" w:hAnsi="Times New Roman" w:cs="Times New Roman"/>
-          <w:color w:val="000000" w:themeColor="text1"/>
-          <w:sz w:val="28"/>
-          <w:szCs w:val="28"/>
-        </w:rPr>
-        <w:t xml:space="preserve"> и с завидной частотой, которая создавала врагов на ровном месте </w:t>
-      </w:r>
-      <w:r>
-        <w:rPr>
-          <w:rFonts w:ascii="Times New Roman" w:hAnsi="Times New Roman" w:cs="Times New Roman"/>
-          <w:color w:val="000000" w:themeColor="text1"/>
-          <w:sz w:val="28"/>
-          <w:szCs w:val="28"/>
-        </w:rPr>
-        <w:t>-</w:t>
-      </w:r>
-      <w:r>
-        <w:rPr>
-          <w:rFonts w:ascii="Times New Roman" w:hAnsi="Times New Roman" w:cs="Times New Roman"/>
-          <w:color w:val="000000" w:themeColor="text1"/>
-          <w:sz w:val="28"/>
-          <w:szCs w:val="28"/>
-        </w:rPr>
-        <w:t xml:space="preserve"> мог противостоять Человеку-пауку. А в комиксах, я уверен, он столкнется с еще большим количеством супергероев. Ведение такого бизнеса и сыворотка особо не нужны. Если, конечно, не забывать, что поводом для начала противостояния с Человеком-пауком стала сыворотка…</w:t>
+        <w:t>Так кто это делает?</w:t>
+      </w:r>
+      <w:r>
+        <w:rPr>
+          <w:rFonts w:ascii="Times New Roman" w:hAnsi="Times New Roman" w:cs="Times New Roman"/>
+          <w:color w:val="000000" w:themeColor="text1"/>
+          <w:sz w:val="28"/>
+          <w:szCs w:val="28"/>
+        </w:rPr>
+        <w:t xml:space="preserve"> Да, раздел 89. Веселые ребята, должно быть. Я собираюсь взглянуть на это.</w:t>
       </w:r>
     </w:p>
     <w:p>
@@ -813,27 +1028,7 @@
           <w:sz w:val="28"/>
           <w:szCs w:val="28"/>
         </w:rPr>
-        <w:t>Но я отвлекаюсь. Проект "</w:t>
-      </w:r>
-      <w:proofErr w:type="spellStart"/>
-      <w:r>
-        <w:rPr>
-          <w:rFonts w:ascii="Times New Roman" w:hAnsi="Times New Roman" w:cs="Times New Roman"/>
-          <w:color w:val="000000" w:themeColor="text1"/>
-          <w:sz w:val="28"/>
-          <w:szCs w:val="28"/>
-        </w:rPr>
-        <w:t>Глайдер</w:t>
-      </w:r>
-      <w:proofErr w:type="spellEnd"/>
-      <w:r>
-        <w:rPr>
-          <w:rFonts w:ascii="Times New Roman" w:hAnsi="Times New Roman" w:cs="Times New Roman"/>
-          <w:color w:val="000000" w:themeColor="text1"/>
-          <w:sz w:val="28"/>
-          <w:szCs w:val="28"/>
-        </w:rPr>
-        <w:t>". Именно то, что вам нужно.</w:t>
+        <w:t>По дороге мне позвонил Дэнни Кольт и сказал, что они в здании. Решив совместить приятное с полезным, я попросил Кари предупредить охрану и сопроводить детектива в 89-й отдел.</w:t>
       </w:r>
     </w:p>
     <w:p>
@@ -855,60 +1050,43 @@
           <w:sz w:val="28"/>
           <w:szCs w:val="28"/>
         </w:rPr>
-        <w:t>Так кто это делает?</w:t>
-      </w:r>
-      <w:r>
-        <w:rPr>
-          <w:rFonts w:ascii="Times New Roman" w:hAnsi="Times New Roman" w:cs="Times New Roman"/>
-          <w:color w:val="000000" w:themeColor="text1"/>
-          <w:sz w:val="28"/>
-          <w:szCs w:val="28"/>
-        </w:rPr>
-        <w:t xml:space="preserve"> Да, раздел 89. Веселые ребята, должно быть. Я собираюсь взглянуть на это.</w:t>
-      </w:r>
-    </w:p>
-    <w:p>
-      <w:pPr>
-        <w:spacing w:line="360" w:lineRule="auto"/>
-        <w:ind w:firstLine="709"/>
-        <w:jc w:val="both"/>
-        <w:rPr>
-          <w:rFonts w:ascii="Times New Roman" w:hAnsi="Times New Roman" w:cs="Times New Roman"/>
-          <w:color w:val="000000" w:themeColor="text1"/>
-          <w:sz w:val="28"/>
-          <w:szCs w:val="28"/>
-        </w:rPr>
-      </w:pPr>
-      <w:r>
-        <w:rPr>
-          <w:rFonts w:ascii="Times New Roman" w:hAnsi="Times New Roman" w:cs="Times New Roman"/>
-          <w:color w:val="000000" w:themeColor="text1"/>
-          <w:sz w:val="28"/>
-          <w:szCs w:val="28"/>
-        </w:rPr>
-        <w:t>По дороге мне позвонил Дэнни Кольт и сказал, что они в здании. Решив совместить приятное с полезным, я попросил Кари предупредить охрану и сопроводить детектива в 89-й отдел.</w:t>
-      </w:r>
-    </w:p>
-    <w:p>
-      <w:pPr>
-        <w:spacing w:line="360" w:lineRule="auto"/>
-        <w:ind w:firstLine="709"/>
-        <w:jc w:val="both"/>
-        <w:rPr>
-          <w:rFonts w:ascii="Times New Roman" w:hAnsi="Times New Roman" w:cs="Times New Roman"/>
-          <w:color w:val="000000" w:themeColor="text1"/>
-          <w:sz w:val="28"/>
-          <w:szCs w:val="28"/>
-        </w:rPr>
-      </w:pPr>
-      <w:r>
-        <w:rPr>
-          <w:rFonts w:ascii="Times New Roman" w:hAnsi="Times New Roman" w:cs="Times New Roman"/>
-          <w:color w:val="000000" w:themeColor="text1"/>
-          <w:sz w:val="28"/>
-          <w:szCs w:val="28"/>
-        </w:rPr>
-        <w:t xml:space="preserve">Я подходил к правой двери, когда из-за угла появился Кольт, сопровождаемый крупным мужчиной. И когда я говорю "большой", я не имею в виду "толстый". Вернее то, что называется "надутым". Длинные волосы, до </w:t>
+        <w:t>Я подходил к правой двери, когда из-за угла появился Кольт,</w:t>
+      </w:r>
+      <w:r>
+        <w:rPr>
+          <w:rFonts w:ascii="Times New Roman" w:hAnsi="Times New Roman" w:cs="Times New Roman"/>
+          <w:color w:val="000000" w:themeColor="text1"/>
+          <w:sz w:val="28"/>
+          <w:szCs w:val="28"/>
+        </w:rPr>
+        <w:t xml:space="preserve"> </w:t>
+      </w:r>
+      <w:r>
+        <w:rPr>
+          <w:rFonts w:ascii="Times New Roman" w:hAnsi="Times New Roman" w:cs="Times New Roman"/>
+          <w:color w:val="000000" w:themeColor="text1"/>
+          <w:sz w:val="28"/>
+          <w:szCs w:val="28"/>
+        </w:rPr>
+        <w:t>сопровождаемый крупным мужчиной. И когда я говорю "большой", я не имею в виду "толстый". Вернее то, что называется "надутым". Длинные волосы, до плеч, седые, очень элегантный вид. Большой шаг</w:t>
+      </w:r>
+      <w:r>
+        <w:rPr>
+          <w:rFonts w:ascii="Times New Roman" w:hAnsi="Times New Roman" w:cs="Times New Roman"/>
+          <w:color w:val="000000" w:themeColor="text1"/>
+          <w:sz w:val="28"/>
+          <w:szCs w:val="28"/>
+        </w:rPr>
+        <w:t xml:space="preserve"> </w:t>
+      </w:r>
+      <w:r>
+        <w:rPr>
+          <w:rFonts w:ascii="Times New Roman" w:hAnsi="Times New Roman" w:cs="Times New Roman"/>
+          <w:color w:val="000000" w:themeColor="text1"/>
+          <w:sz w:val="28"/>
+          <w:szCs w:val="28"/>
+        </w:rPr>
+        <w:t xml:space="preserve">(возможно, слишком широкий), который он должен приспособить к движению сопровождающего. </w:t>
       </w:r>
       <w:r>
         <w:rPr>
@@ -918,7 +1096,7 @@
           <w:szCs w:val="28"/>
         </w:rPr>
         <w:lastRenderedPageBreak/>
-        <w:t xml:space="preserve">плеч, седые, очень элегантный вид. Большой шаг (возможно, слишком широкий), который он должен приспособить к движению сопровождающего. Суровое обветренное лицо, выступающие скулы, аккуратная бородка. Незатейливая одежда </w:t>
+        <w:t xml:space="preserve">Суровое обветренное лицо, выступающие скулы, аккуратная бородка. Незатейливая одежда </w:t>
       </w:r>
       <w:r>
         <w:rPr>

</xml_diff>

<commit_message>
Sending 22.docx agaaaaain =(
</commit_message>
<xml_diff>
--- a/LR2/22.docx
+++ b/LR2/22.docx
@@ -175,33 +175,6 @@
         </w:rPr>
         <w:t>тся. Только ни за что.</w:t>
       </w:r>
-      <w:r>
-        <w:rPr>
-          <w:rFonts w:ascii="Times New Roman" w:hAnsi="Times New Roman" w:cs="Times New Roman"/>
-          <w:color w:val="000000" w:themeColor="text1"/>
-          <w:sz w:val="28"/>
-          <w:szCs w:val="28"/>
-        </w:rPr>
-        <w:tab/>
-      </w:r>
-      <w:r>
-        <w:rPr>
-          <w:rFonts w:ascii="Times New Roman" w:hAnsi="Times New Roman" w:cs="Times New Roman"/>
-          <w:color w:val="000000" w:themeColor="text1"/>
-          <w:sz w:val="28"/>
-          <w:szCs w:val="28"/>
-        </w:rPr>
-        <w:t>И я возьму ваши данные. Давайте посмотрим, что там. Может быть, вы сможете вытащить оттуда что-нибудь интересное</w:t>
-      </w:r>
-      <w:r>
-        <w:rPr>
-          <w:rFonts w:ascii="Times New Roman" w:hAnsi="Times New Roman" w:cs="Times New Roman"/>
-          <w:color w:val="000000" w:themeColor="text1"/>
-          <w:sz w:val="28"/>
-          <w:szCs w:val="28"/>
-        </w:rPr>
-        <w:t>.</w:t>
-      </w:r>
     </w:p>
     <w:p>
       <w:pPr>
@@ -222,52 +195,16 @@
           <w:sz w:val="28"/>
           <w:szCs w:val="28"/>
         </w:rPr>
-        <w:t xml:space="preserve">И что это? </w:t>
-      </w:r>
-      <w:r>
-        <w:rPr>
-          <w:rFonts w:ascii="Times New Roman" w:hAnsi="Times New Roman" w:cs="Times New Roman"/>
-          <w:color w:val="000000" w:themeColor="text1"/>
-          <w:sz w:val="28"/>
-          <w:szCs w:val="28"/>
-        </w:rPr>
-        <w:t>-</w:t>
-      </w:r>
-      <w:r>
-        <w:rPr>
-          <w:rFonts w:ascii="Times New Roman" w:hAnsi="Times New Roman" w:cs="Times New Roman"/>
-          <w:color w:val="000000" w:themeColor="text1"/>
-          <w:sz w:val="28"/>
-          <w:szCs w:val="28"/>
-        </w:rPr>
-        <w:t xml:space="preserve"> уже направляясь к выходу, я вдруг заметил сложное устройство, выглядевшее знакомым. </w:t>
-      </w:r>
-      <w:r>
-        <w:rPr>
-          <w:rFonts w:ascii="Times New Roman" w:hAnsi="Times New Roman" w:cs="Times New Roman"/>
-          <w:color w:val="000000" w:themeColor="text1"/>
-          <w:sz w:val="28"/>
-          <w:szCs w:val="28"/>
-        </w:rPr>
-        <w:t>Ес</w:t>
-      </w:r>
-      <w:r>
-        <w:rPr>
-          <w:rFonts w:ascii="Times New Roman" w:hAnsi="Times New Roman" w:cs="Times New Roman"/>
-          <w:color w:val="000000" w:themeColor="text1"/>
-          <w:sz w:val="28"/>
-          <w:szCs w:val="28"/>
-        </w:rPr>
-        <w:t>ли это то, что я думаю</w:t>
-      </w:r>
-      <w:r>
-        <w:rPr>
-          <w:rFonts w:ascii="Times New Roman" w:hAnsi="Times New Roman" w:cs="Times New Roman"/>
-          <w:color w:val="000000"/>
-          <w:sz w:val="28"/>
-          <w:szCs w:val="28"/>
-        </w:rPr>
-        <w:t>...</w:t>
+        <w:t>И я возьму ваши данные. Давайте посмотрим, что там. Может быть, вы сможете вытащить оттуда что-нибудь интересное</w:t>
+      </w:r>
+      <w:r>
+        <w:rPr>
+          <w:rFonts w:ascii="Times New Roman" w:hAnsi="Times New Roman" w:cs="Times New Roman"/>
+          <w:color w:val="000000" w:themeColor="text1"/>
+          <w:sz w:val="28"/>
+          <w:szCs w:val="28"/>
+        </w:rPr>
+        <w:t>.</w:t>
       </w:r>
     </w:p>
     <w:p>
@@ -289,43 +226,7 @@
           <w:sz w:val="28"/>
           <w:szCs w:val="28"/>
         </w:rPr>
-        <w:t>Это проект</w:t>
-      </w:r>
-      <w:r>
-        <w:rPr>
-          <w:rFonts w:ascii="Times New Roman" w:hAnsi="Times New Roman" w:cs="Times New Roman"/>
-          <w:color w:val="000000" w:themeColor="text1"/>
-          <w:sz w:val="28"/>
-          <w:szCs w:val="28"/>
-        </w:rPr>
-        <w:t xml:space="preserve"> </w:t>
-      </w:r>
-      <w:r>
-        <w:rPr>
-          <w:rFonts w:ascii="Times New Roman" w:hAnsi="Times New Roman" w:cs="Times New Roman"/>
-          <w:color w:val="000000" w:themeColor="text1"/>
-          <w:sz w:val="28"/>
-          <w:szCs w:val="28"/>
-        </w:rPr>
-        <w:t>"Осьминог"</w:t>
-      </w:r>
-      <w:r>
-        <w:rPr>
-          <w:rFonts w:ascii="Times New Roman" w:hAnsi="Times New Roman" w:cs="Times New Roman"/>
-          <w:color w:val="000000" w:themeColor="text1"/>
-          <w:sz w:val="28"/>
-          <w:szCs w:val="28"/>
-        </w:rPr>
-        <w:t xml:space="preserve">, - довольно по-мальчишески улыбнулся ученый. </w:t>
-      </w:r>
-      <w:r>
-        <w:rPr>
-          <w:rFonts w:ascii="Times New Roman" w:hAnsi="Times New Roman" w:cs="Times New Roman"/>
-          <w:color w:val="000000" w:themeColor="text1"/>
-          <w:sz w:val="28"/>
-          <w:szCs w:val="28"/>
-        </w:rPr>
-        <w:t xml:space="preserve"> </w:t>
+        <w:t xml:space="preserve">И что это? </w:t>
       </w:r>
       <w:r>
         <w:rPr>
@@ -343,79 +244,34 @@
           <w:sz w:val="28"/>
           <w:szCs w:val="28"/>
         </w:rPr>
-        <w:t xml:space="preserve"> Я попросил шестой отдел сдела</w:t>
-      </w:r>
-      <w:r>
-        <w:rPr>
-          <w:rFonts w:ascii="Times New Roman" w:hAnsi="Times New Roman" w:cs="Times New Roman"/>
-          <w:color w:val="000000" w:themeColor="text1"/>
-          <w:sz w:val="28"/>
-          <w:szCs w:val="28"/>
-        </w:rPr>
-        <w:t>ть</w:t>
-      </w:r>
-      <w:r>
-        <w:rPr>
-          <w:rFonts w:ascii="Times New Roman" w:hAnsi="Times New Roman" w:cs="Times New Roman"/>
-          <w:color w:val="000000" w:themeColor="text1"/>
-          <w:sz w:val="28"/>
-          <w:szCs w:val="28"/>
-        </w:rPr>
-        <w:t xml:space="preserve"> что-то подобное для меня, и они сделали.</w:t>
-      </w:r>
-      <w:r>
-        <w:rPr>
-          <w:rFonts w:ascii="Times New Roman" w:hAnsi="Times New Roman" w:cs="Times New Roman"/>
-          <w:color w:val="000000" w:themeColor="text1"/>
-          <w:sz w:val="28"/>
-          <w:szCs w:val="28"/>
-        </w:rPr>
-        <w:t xml:space="preserve"> </w:t>
-      </w:r>
-      <w:r>
-        <w:rPr>
-          <w:rFonts w:ascii="Times New Roman" w:hAnsi="Times New Roman" w:cs="Times New Roman"/>
-          <w:color w:val="000000" w:themeColor="text1"/>
-          <w:sz w:val="28"/>
-          <w:szCs w:val="28"/>
-        </w:rPr>
-        <w:t>Манипуляторы, которые облегчат</w:t>
-      </w:r>
-      <w:r>
-        <w:rPr>
-          <w:rFonts w:ascii="Times New Roman" w:hAnsi="Times New Roman" w:cs="Times New Roman"/>
-          <w:color w:val="000000" w:themeColor="text1"/>
-          <w:sz w:val="28"/>
-          <w:szCs w:val="28"/>
-        </w:rPr>
-        <w:t xml:space="preserve"> </w:t>
-      </w:r>
-      <w:r>
-        <w:rPr>
-          <w:rFonts w:ascii="Times New Roman" w:hAnsi="Times New Roman" w:cs="Times New Roman"/>
-          <w:color w:val="000000" w:themeColor="text1"/>
-          <w:sz w:val="28"/>
-          <w:szCs w:val="28"/>
-        </w:rPr>
-        <w:t>работу с радиоактивными веществами и сделают ее намного безопаснее.</w:t>
-      </w:r>
-      <w:r>
-        <w:rPr>
-          <w:rFonts w:ascii="Times New Roman" w:hAnsi="Times New Roman" w:cs="Times New Roman"/>
-          <w:color w:val="000000" w:themeColor="text1"/>
-          <w:sz w:val="28"/>
-          <w:szCs w:val="28"/>
-        </w:rPr>
-        <w:t xml:space="preserve"> </w:t>
-      </w:r>
-      <w:r>
-        <w:rPr>
-          <w:rFonts w:ascii="Times New Roman" w:hAnsi="Times New Roman" w:cs="Times New Roman"/>
-          <w:color w:val="000000" w:themeColor="text1"/>
-          <w:sz w:val="28"/>
-          <w:szCs w:val="28"/>
-        </w:rPr>
-        <w:t>Удивительная вещь, знаете ли!</w:t>
+        <w:t xml:space="preserve"> уже направляясь к выходу, я вдруг заметил сложное устройство, выглядевшее знакомым. </w:t>
+      </w:r>
+      <w:r>
+        <w:rPr>
+          <w:rFonts w:ascii="Times New Roman" w:hAnsi="Times New Roman" w:cs="Times New Roman"/>
+          <w:color w:val="000000" w:themeColor="text1"/>
+          <w:sz w:val="28"/>
+          <w:szCs w:val="28"/>
+        </w:rPr>
+        <w:t>Ес</w:t>
+      </w:r>
+      <w:r>
+        <w:rPr>
+          <w:rFonts w:ascii="Times New Roman" w:hAnsi="Times New Roman" w:cs="Times New Roman"/>
+          <w:color w:val="000000" w:themeColor="text1"/>
+          <w:sz w:val="28"/>
+          <w:szCs w:val="28"/>
+        </w:rPr>
+        <w:t>ли это то, что я думаю</w:t>
+      </w:r>
+      <w:r>
+        <w:rPr>
+          <w:rFonts w:ascii="Times New Roman" w:hAnsi="Times New Roman" w:cs="Times New Roman"/>
+          <w:color w:val="000000"/>
+          <w:sz w:val="28"/>
+          <w:szCs w:val="28"/>
+        </w:rPr>
+        <w:t>...</w:t>
       </w:r>
     </w:p>
     <w:p>
@@ -437,45 +293,133 @@
           <w:sz w:val="28"/>
           <w:szCs w:val="28"/>
         </w:rPr>
-        <w:t xml:space="preserve">О, о, </w:t>
-      </w:r>
-      <w:proofErr w:type="gramStart"/>
-      <w:r>
-        <w:rPr>
-          <w:rFonts w:ascii="Times New Roman" w:hAnsi="Times New Roman" w:cs="Times New Roman"/>
-          <w:color w:val="000000" w:themeColor="text1"/>
-          <w:sz w:val="28"/>
-          <w:szCs w:val="28"/>
-        </w:rPr>
-        <w:t>о</w:t>
-      </w:r>
-      <w:r>
-        <w:rPr>
-          <w:rFonts w:ascii="Times New Roman" w:hAnsi="Times New Roman" w:cs="Times New Roman"/>
-          <w:color w:val="000000"/>
-          <w:sz w:val="28"/>
-          <w:szCs w:val="28"/>
-        </w:rPr>
-        <w:t>...</w:t>
-      </w:r>
-      <w:proofErr w:type="gramEnd"/>
-      <w:r>
-        <w:rPr>
-          <w:rFonts w:ascii="Times New Roman" w:hAnsi="Times New Roman" w:cs="Times New Roman"/>
-          <w:color w:val="000000" w:themeColor="text1"/>
-          <w:sz w:val="28"/>
-          <w:szCs w:val="28"/>
-        </w:rPr>
-        <w:t xml:space="preserve"> мне это не нравится</w:t>
-      </w:r>
-      <w:r>
-        <w:rPr>
-          <w:rFonts w:ascii="Times New Roman" w:hAnsi="Times New Roman" w:cs="Times New Roman"/>
-          <w:color w:val="000000"/>
-          <w:sz w:val="28"/>
-          <w:szCs w:val="28"/>
-        </w:rPr>
-        <w:t>...</w:t>
+        <w:t>Это проект</w:t>
+      </w:r>
+      <w:r>
+        <w:rPr>
+          <w:rFonts w:ascii="Times New Roman" w:hAnsi="Times New Roman" w:cs="Times New Roman"/>
+          <w:color w:val="000000" w:themeColor="text1"/>
+          <w:sz w:val="28"/>
+          <w:szCs w:val="28"/>
+        </w:rPr>
+        <w:t xml:space="preserve"> </w:t>
+      </w:r>
+      <w:r>
+        <w:rPr>
+          <w:rFonts w:ascii="Times New Roman" w:hAnsi="Times New Roman" w:cs="Times New Roman"/>
+          <w:color w:val="000000" w:themeColor="text1"/>
+          <w:sz w:val="28"/>
+          <w:szCs w:val="28"/>
+        </w:rPr>
+        <w:t>"Осьминог"</w:t>
+      </w:r>
+      <w:r>
+        <w:rPr>
+          <w:rFonts w:ascii="Times New Roman" w:hAnsi="Times New Roman" w:cs="Times New Roman"/>
+          <w:color w:val="000000" w:themeColor="text1"/>
+          <w:sz w:val="28"/>
+          <w:szCs w:val="28"/>
+        </w:rPr>
+        <w:t xml:space="preserve">, - довольно по-мальчишески улыбнулся ученый. </w:t>
+      </w:r>
+      <w:r>
+        <w:rPr>
+          <w:rFonts w:ascii="Times New Roman" w:hAnsi="Times New Roman" w:cs="Times New Roman"/>
+          <w:color w:val="000000" w:themeColor="text1"/>
+          <w:sz w:val="28"/>
+          <w:szCs w:val="28"/>
+        </w:rPr>
+        <w:t xml:space="preserve"> </w:t>
+      </w:r>
+      <w:r>
+        <w:rPr>
+          <w:rFonts w:ascii="Times New Roman" w:hAnsi="Times New Roman" w:cs="Times New Roman"/>
+          <w:color w:val="000000" w:themeColor="text1"/>
+          <w:sz w:val="28"/>
+          <w:szCs w:val="28"/>
+        </w:rPr>
+        <w:t>-</w:t>
+      </w:r>
+      <w:r>
+        <w:rPr>
+          <w:rFonts w:ascii="Times New Roman" w:hAnsi="Times New Roman" w:cs="Times New Roman"/>
+          <w:color w:val="000000" w:themeColor="text1"/>
+          <w:sz w:val="28"/>
+          <w:szCs w:val="28"/>
+        </w:rPr>
+        <w:t xml:space="preserve"> Я попросил шестой отдел сдела</w:t>
+      </w:r>
+      <w:r>
+        <w:rPr>
+          <w:rFonts w:ascii="Times New Roman" w:hAnsi="Times New Roman" w:cs="Times New Roman"/>
+          <w:color w:val="000000" w:themeColor="text1"/>
+          <w:sz w:val="28"/>
+          <w:szCs w:val="28"/>
+        </w:rPr>
+        <w:t>ть</w:t>
+      </w:r>
+      <w:r>
+        <w:rPr>
+          <w:rFonts w:ascii="Times New Roman" w:hAnsi="Times New Roman" w:cs="Times New Roman"/>
+          <w:color w:val="000000" w:themeColor="text1"/>
+          <w:sz w:val="28"/>
+          <w:szCs w:val="28"/>
+        </w:rPr>
+        <w:t xml:space="preserve"> что-то подобное для меня, и они сделали.</w:t>
+      </w:r>
+      <w:r>
+        <w:rPr>
+          <w:rFonts w:ascii="Times New Roman" w:hAnsi="Times New Roman" w:cs="Times New Roman"/>
+          <w:color w:val="000000" w:themeColor="text1"/>
+          <w:sz w:val="28"/>
+          <w:szCs w:val="28"/>
+        </w:rPr>
+        <w:t xml:space="preserve"> </w:t>
+      </w:r>
+      <w:r>
+        <w:rPr>
+          <w:rFonts w:ascii="Times New Roman" w:hAnsi="Times New Roman" w:cs="Times New Roman"/>
+          <w:color w:val="000000" w:themeColor="text1"/>
+          <w:sz w:val="28"/>
+          <w:szCs w:val="28"/>
+        </w:rPr>
+        <w:t>Манипуляторы, которые облегчат</w:t>
+      </w:r>
+      <w:r>
+        <w:rPr>
+          <w:rFonts w:ascii="Times New Roman" w:hAnsi="Times New Roman" w:cs="Times New Roman"/>
+          <w:color w:val="000000" w:themeColor="text1"/>
+          <w:sz w:val="28"/>
+          <w:szCs w:val="28"/>
+        </w:rPr>
+        <w:t xml:space="preserve"> </w:t>
+      </w:r>
+      <w:r>
+        <w:rPr>
+          <w:rFonts w:ascii="Times New Roman" w:hAnsi="Times New Roman" w:cs="Times New Roman"/>
+          <w:color w:val="000000" w:themeColor="text1"/>
+          <w:sz w:val="28"/>
+          <w:szCs w:val="28"/>
+        </w:rPr>
+        <w:t>работу с радиоактивными веществами и сделают ее намного безопаснее.</w:t>
+      </w:r>
+      <w:r>
+        <w:rPr>
+          <w:rFonts w:ascii="Times New Roman" w:hAnsi="Times New Roman" w:cs="Times New Roman"/>
+          <w:color w:val="000000" w:themeColor="text1"/>
+          <w:sz w:val="28"/>
+          <w:szCs w:val="28"/>
+        </w:rPr>
+        <w:t xml:space="preserve"> </w:t>
+      </w:r>
+      <w:r>
+        <w:rPr>
+          <w:rFonts w:ascii="Times New Roman" w:hAnsi="Times New Roman" w:cs="Times New Roman"/>
+          <w:color w:val="000000" w:themeColor="text1"/>
+          <w:sz w:val="28"/>
+          <w:szCs w:val="28"/>
+        </w:rPr>
+        <w:t>Удивительная вещь, знаете ли!</w:t>
       </w:r>
     </w:p>
     <w:p>
@@ -497,7 +441,17 @@
           <w:sz w:val="28"/>
           <w:szCs w:val="28"/>
         </w:rPr>
-        <w:t>С другой стороны</w:t>
+        <w:t xml:space="preserve">О, о, </w:t>
+      </w:r>
+      <w:proofErr w:type="gramStart"/>
+      <w:r>
+        <w:rPr>
+          <w:rFonts w:ascii="Times New Roman" w:hAnsi="Times New Roman" w:cs="Times New Roman"/>
+          <w:color w:val="000000" w:themeColor="text1"/>
+          <w:sz w:val="28"/>
+          <w:szCs w:val="28"/>
+        </w:rPr>
+        <w:t>о</w:t>
       </w:r>
       <w:r>
         <w:rPr>
@@ -508,54 +462,24 @@
         </w:rPr>
         <w:t>...</w:t>
       </w:r>
-      <w:r>
-        <w:rPr>
-          <w:rFonts w:ascii="Times New Roman" w:hAnsi="Times New Roman" w:cs="Times New Roman"/>
-          <w:color w:val="000000" w:themeColor="text1"/>
-          <w:sz w:val="28"/>
-          <w:szCs w:val="28"/>
-        </w:rPr>
-        <w:t xml:space="preserve"> В этом мире вроде бы нет причин превращать </w:t>
-      </w:r>
-      <w:proofErr w:type="spellStart"/>
-      <w:r>
-        <w:rPr>
-          <w:rFonts w:ascii="Times New Roman" w:hAnsi="Times New Roman" w:cs="Times New Roman"/>
-          <w:color w:val="000000" w:themeColor="text1"/>
-          <w:sz w:val="28"/>
-          <w:szCs w:val="28"/>
-        </w:rPr>
-        <w:t>Октавиуса</w:t>
-      </w:r>
-      <w:proofErr w:type="spellEnd"/>
-      <w:r>
-        <w:rPr>
-          <w:rFonts w:ascii="Times New Roman" w:hAnsi="Times New Roman" w:cs="Times New Roman"/>
-          <w:color w:val="000000" w:themeColor="text1"/>
-          <w:sz w:val="28"/>
-          <w:szCs w:val="28"/>
-        </w:rPr>
-        <w:t xml:space="preserve"> в </w:t>
-      </w:r>
-      <w:proofErr w:type="spellStart"/>
-      <w:r>
-        <w:rPr>
-          <w:rFonts w:ascii="Times New Roman" w:hAnsi="Times New Roman" w:cs="Times New Roman"/>
-          <w:color w:val="000000" w:themeColor="text1"/>
-          <w:sz w:val="28"/>
-          <w:szCs w:val="28"/>
-        </w:rPr>
-        <w:t>суперзлодея</w:t>
-      </w:r>
-      <w:proofErr w:type="spellEnd"/>
-      <w:r>
-        <w:rPr>
-          <w:rFonts w:ascii="Times New Roman" w:hAnsi="Times New Roman" w:cs="Times New Roman"/>
-          <w:color w:val="000000" w:themeColor="text1"/>
-          <w:sz w:val="28"/>
-          <w:szCs w:val="28"/>
-        </w:rPr>
-        <w:t>, верно?</w:t>
+      <w:proofErr w:type="gramEnd"/>
+      <w:r>
+        <w:rPr>
+          <w:rFonts w:ascii="Times New Roman" w:hAnsi="Times New Roman" w:cs="Times New Roman"/>
+          <w:color w:val="000000" w:themeColor="text1"/>
+          <w:sz w:val="28"/>
+          <w:szCs w:val="28"/>
+        </w:rPr>
+        <w:t xml:space="preserve"> мне это не нравится</w:t>
+      </w:r>
+      <w:r>
+        <w:rPr>
+          <w:rFonts w:ascii="Times New Roman" w:hAnsi="Times New Roman" w:cs="Times New Roman"/>
+          <w:color w:val="000000"/>
+          <w:sz w:val="28"/>
+          <w:szCs w:val="28"/>
+        </w:rPr>
+        <w:t>...</w:t>
       </w:r>
     </w:p>
     <w:p>
@@ -570,25 +494,72 @@
           <w:szCs w:val="28"/>
         </w:rPr>
       </w:pPr>
-      <w:proofErr w:type="gramStart"/>
-      <w:r>
-        <w:rPr>
-          <w:rFonts w:ascii="Times New Roman" w:hAnsi="Times New Roman" w:cs="Times New Roman"/>
-          <w:color w:val="000000" w:themeColor="text1"/>
-          <w:sz w:val="28"/>
-          <w:szCs w:val="28"/>
-        </w:rPr>
-        <w:t>..</w:t>
-      </w:r>
-      <w:proofErr w:type="gramEnd"/>
-      <w:r>
-        <w:rPr>
-          <w:rFonts w:ascii="Times New Roman" w:hAnsi="Times New Roman" w:cs="Times New Roman"/>
-          <w:color w:val="000000" w:themeColor="text1"/>
-          <w:sz w:val="28"/>
-          <w:szCs w:val="28"/>
-        </w:rPr>
-        <w:t>Да, верно? ..</w:t>
+      <w:r>
+        <w:rPr>
+          <w:rFonts w:ascii="Times New Roman" w:hAnsi="Times New Roman" w:cs="Times New Roman"/>
+          <w:color w:val="000000" w:themeColor="text1"/>
+          <w:sz w:val="28"/>
+          <w:szCs w:val="28"/>
+        </w:rPr>
+        <w:t>С другой стороны</w:t>
+      </w:r>
+      <w:r>
+        <w:rPr>
+          <w:rFonts w:ascii="Times New Roman" w:hAnsi="Times New Roman" w:cs="Times New Roman"/>
+          <w:color w:val="000000"/>
+          <w:sz w:val="28"/>
+          <w:szCs w:val="28"/>
+        </w:rPr>
+        <w:t>...</w:t>
+      </w:r>
+      <w:r>
+        <w:rPr>
+          <w:rFonts w:ascii="Times New Roman" w:hAnsi="Times New Roman" w:cs="Times New Roman"/>
+          <w:color w:val="000000" w:themeColor="text1"/>
+          <w:sz w:val="28"/>
+          <w:szCs w:val="28"/>
+        </w:rPr>
+        <w:t xml:space="preserve"> В этом мире вроде бы нет причин превращать </w:t>
+      </w:r>
+      <w:proofErr w:type="spellStart"/>
+      <w:r>
+        <w:rPr>
+          <w:rFonts w:ascii="Times New Roman" w:hAnsi="Times New Roman" w:cs="Times New Roman"/>
+          <w:color w:val="000000" w:themeColor="text1"/>
+          <w:sz w:val="28"/>
+          <w:szCs w:val="28"/>
+        </w:rPr>
+        <w:t>Октавиуса</w:t>
+      </w:r>
+      <w:proofErr w:type="spellEnd"/>
+      <w:r>
+        <w:rPr>
+          <w:rFonts w:ascii="Times New Roman" w:hAnsi="Times New Roman" w:cs="Times New Roman"/>
+          <w:color w:val="000000" w:themeColor="text1"/>
+          <w:sz w:val="28"/>
+          <w:szCs w:val="28"/>
+        </w:rPr>
+        <w:t xml:space="preserve"> в </w:t>
+      </w:r>
+      <w:proofErr w:type="spellStart"/>
+      <w:r>
+        <w:rPr>
+          <w:rFonts w:ascii="Times New Roman" w:hAnsi="Times New Roman" w:cs="Times New Roman"/>
+          <w:color w:val="000000" w:themeColor="text1"/>
+          <w:sz w:val="28"/>
+          <w:szCs w:val="28"/>
+        </w:rPr>
+        <w:t>суперзлодея</w:t>
+      </w:r>
+      <w:proofErr w:type="spellEnd"/>
+      <w:r>
+        <w:rPr>
+          <w:rFonts w:ascii="Times New Roman" w:hAnsi="Times New Roman" w:cs="Times New Roman"/>
+          <w:color w:val="000000" w:themeColor="text1"/>
+          <w:sz w:val="28"/>
+          <w:szCs w:val="28"/>
+        </w:rPr>
+        <w:t>, верно?</w:t>
       </w:r>
     </w:p>
     <w:p>
@@ -603,70 +574,25 @@
           <w:szCs w:val="28"/>
         </w:rPr>
       </w:pPr>
-      <w:r>
-        <w:rPr>
-          <w:rFonts w:ascii="Times New Roman" w:hAnsi="Times New Roman" w:cs="Times New Roman"/>
-          <w:color w:val="000000" w:themeColor="text1"/>
-          <w:sz w:val="28"/>
-          <w:szCs w:val="28"/>
-        </w:rPr>
-        <w:t>Пока я шел по проходу, я думал о "щупальцах" будущего Спрута.</w:t>
-      </w:r>
-      <w:r>
-        <w:rPr>
-          <w:rFonts w:ascii="Times New Roman" w:hAnsi="Times New Roman" w:cs="Times New Roman"/>
-          <w:color w:val="000000" w:themeColor="text1"/>
-          <w:sz w:val="28"/>
-          <w:szCs w:val="28"/>
-        </w:rPr>
-        <w:t xml:space="preserve"> Так</w:t>
-      </w:r>
-      <w:r>
-        <w:rPr>
-          <w:rFonts w:ascii="Times New Roman" w:hAnsi="Times New Roman" w:cs="Times New Roman"/>
-          <w:color w:val="000000" w:themeColor="text1"/>
-          <w:sz w:val="28"/>
-          <w:szCs w:val="28"/>
-        </w:rPr>
-        <w:t xml:space="preserve"> или иначе, нужно готовиться к худшему,</w:t>
-      </w:r>
-      <w:r>
-        <w:rPr>
-          <w:rFonts w:ascii="Times New Roman" w:hAnsi="Times New Roman" w:cs="Times New Roman"/>
-          <w:color w:val="000000" w:themeColor="text1"/>
-          <w:sz w:val="28"/>
-          <w:szCs w:val="28"/>
-        </w:rPr>
-        <w:t xml:space="preserve"> </w:t>
-      </w:r>
-      <w:r>
-        <w:rPr>
-          <w:rFonts w:ascii="Times New Roman" w:hAnsi="Times New Roman" w:cs="Times New Roman"/>
-          <w:color w:val="000000" w:themeColor="text1"/>
-          <w:sz w:val="28"/>
-          <w:szCs w:val="28"/>
-        </w:rPr>
-        <w:t xml:space="preserve">верно? И если разговор с </w:t>
-      </w:r>
-      <w:proofErr w:type="spellStart"/>
-      <w:r>
-        <w:rPr>
-          <w:rFonts w:ascii="Times New Roman" w:hAnsi="Times New Roman" w:cs="Times New Roman"/>
-          <w:color w:val="000000" w:themeColor="text1"/>
-          <w:sz w:val="28"/>
-          <w:szCs w:val="28"/>
-        </w:rPr>
-        <w:t>Октавиусом</w:t>
-      </w:r>
-      <w:proofErr w:type="spellEnd"/>
-      <w:r>
-        <w:rPr>
-          <w:rFonts w:ascii="Times New Roman" w:hAnsi="Times New Roman" w:cs="Times New Roman"/>
-          <w:color w:val="000000" w:themeColor="text1"/>
-          <w:sz w:val="28"/>
-          <w:szCs w:val="28"/>
-        </w:rPr>
-        <w:t xml:space="preserve"> вселил в меня некоторую уверенность в том, что на "темную сторону" он не перейдет, то с его отцом, похоже, все немного сложнее.</w:t>
+      <w:proofErr w:type="gramStart"/>
+      <w:r>
+        <w:rPr>
+          <w:rFonts w:ascii="Times New Roman" w:hAnsi="Times New Roman" w:cs="Times New Roman"/>
+          <w:color w:val="000000" w:themeColor="text1"/>
+          <w:sz w:val="28"/>
+          <w:szCs w:val="28"/>
+        </w:rPr>
+        <w:t>..</w:t>
+      </w:r>
+      <w:proofErr w:type="gramEnd"/>
+      <w:r>
+        <w:rPr>
+          <w:rFonts w:ascii="Times New Roman" w:hAnsi="Times New Roman" w:cs="Times New Roman"/>
+          <w:color w:val="000000" w:themeColor="text1"/>
+          <w:sz w:val="28"/>
+          <w:szCs w:val="28"/>
+        </w:rPr>
+        <w:t>Да, верно? ..</w:t>
       </w:r>
     </w:p>
     <w:p>
@@ -688,6 +614,84 @@
           <w:sz w:val="28"/>
           <w:szCs w:val="28"/>
         </w:rPr>
+        <w:t>Пока я шел по проходу, я думал о "щупальцах" будущего Спрута.</w:t>
+      </w:r>
+      <w:r>
+        <w:rPr>
+          <w:rFonts w:ascii="Times New Roman" w:hAnsi="Times New Roman" w:cs="Times New Roman"/>
+          <w:color w:val="000000" w:themeColor="text1"/>
+          <w:sz w:val="28"/>
+          <w:szCs w:val="28"/>
+        </w:rPr>
+        <w:t xml:space="preserve"> Так</w:t>
+      </w:r>
+      <w:r>
+        <w:rPr>
+          <w:rFonts w:ascii="Times New Roman" w:hAnsi="Times New Roman" w:cs="Times New Roman"/>
+          <w:color w:val="000000" w:themeColor="text1"/>
+          <w:sz w:val="28"/>
+          <w:szCs w:val="28"/>
+        </w:rPr>
+        <w:t xml:space="preserve"> или иначе, нужно готовиться к худшему,</w:t>
+      </w:r>
+      <w:r>
+        <w:rPr>
+          <w:rFonts w:ascii="Times New Roman" w:hAnsi="Times New Roman" w:cs="Times New Roman"/>
+          <w:color w:val="000000" w:themeColor="text1"/>
+          <w:sz w:val="28"/>
+          <w:szCs w:val="28"/>
+        </w:rPr>
+        <w:t xml:space="preserve"> </w:t>
+      </w:r>
+      <w:r>
+        <w:rPr>
+          <w:rFonts w:ascii="Times New Roman" w:hAnsi="Times New Roman" w:cs="Times New Roman"/>
+          <w:color w:val="000000" w:themeColor="text1"/>
+          <w:sz w:val="28"/>
+          <w:szCs w:val="28"/>
+        </w:rPr>
+        <w:t xml:space="preserve">верно? И если разговор с </w:t>
+      </w:r>
+      <w:proofErr w:type="spellStart"/>
+      <w:r>
+        <w:rPr>
+          <w:rFonts w:ascii="Times New Roman" w:hAnsi="Times New Roman" w:cs="Times New Roman"/>
+          <w:color w:val="000000" w:themeColor="text1"/>
+          <w:sz w:val="28"/>
+          <w:szCs w:val="28"/>
+        </w:rPr>
+        <w:t>Октавиусом</w:t>
+      </w:r>
+      <w:proofErr w:type="spellEnd"/>
+      <w:r>
+        <w:rPr>
+          <w:rFonts w:ascii="Times New Roman" w:hAnsi="Times New Roman" w:cs="Times New Roman"/>
+          <w:color w:val="000000" w:themeColor="text1"/>
+          <w:sz w:val="28"/>
+          <w:szCs w:val="28"/>
+        </w:rPr>
+        <w:t xml:space="preserve"> вселил в меня некоторую уверенность в том, что на "темную сторону" он не перейдет, то с его отцом, похоже, все немного сложнее.</w:t>
+      </w:r>
+    </w:p>
+    <w:p>
+      <w:pPr>
+        <w:spacing w:line="360" w:lineRule="auto"/>
+        <w:ind w:firstLine="709"/>
+        <w:jc w:val="both"/>
+        <w:rPr>
+          <w:rFonts w:ascii="Times New Roman" w:hAnsi="Times New Roman" w:cs="Times New Roman"/>
+          <w:color w:val="000000" w:themeColor="text1"/>
+          <w:sz w:val="28"/>
+          <w:szCs w:val="28"/>
+        </w:rPr>
+      </w:pPr>
+      <w:r>
+        <w:rPr>
+          <w:rFonts w:ascii="Times New Roman" w:hAnsi="Times New Roman" w:cs="Times New Roman"/>
+          <w:color w:val="000000" w:themeColor="text1"/>
+          <w:sz w:val="28"/>
+          <w:szCs w:val="28"/>
+        </w:rPr>
         <w:t xml:space="preserve">Отсюда следующее наблюдение: </w:t>
       </w:r>
       <w:proofErr w:type="spellStart"/>
@@ -727,6 +731,56 @@
           <w:szCs w:val="28"/>
         </w:rPr>
         <w:t>А канонический Гоблин?</w:t>
+      </w:r>
+    </w:p>
+    <w:p>
+      <w:pPr>
+        <w:spacing w:line="360" w:lineRule="auto"/>
+        <w:ind w:firstLine="709"/>
+        <w:jc w:val="both"/>
+        <w:rPr>
+          <w:rFonts w:ascii="Times New Roman" w:hAnsi="Times New Roman" w:cs="Times New Roman"/>
+          <w:color w:val="000000" w:themeColor="text1"/>
+          <w:sz w:val="28"/>
+          <w:szCs w:val="28"/>
+        </w:rPr>
+      </w:pPr>
+      <w:r>
+        <w:rPr>
+          <w:rFonts w:ascii="Times New Roman" w:hAnsi="Times New Roman" w:cs="Times New Roman"/>
+          <w:color w:val="000000" w:themeColor="text1"/>
+          <w:sz w:val="28"/>
+          <w:szCs w:val="28"/>
+        </w:rPr>
+        <w:lastRenderedPageBreak/>
+        <w:t>Нет, в принципе, он уже достаточно силен, что и доказал не так давно. Однако вдобавок ко всему у Гоблина было много высокотехнологичных устройств. И это те устройства, о которых я должен заботиться. В лучшем случае заберите себе, потому что мой внутренний хомяк (я заключенный или я вышел на прогулку без хомя</w:t>
+      </w:r>
+      <w:r>
+        <w:rPr>
+          <w:rFonts w:ascii="Times New Roman" w:hAnsi="Times New Roman" w:cs="Times New Roman"/>
+          <w:color w:val="000000" w:themeColor="text1"/>
+          <w:sz w:val="28"/>
+          <w:szCs w:val="28"/>
+        </w:rPr>
+        <w:t>ч</w:t>
+      </w:r>
+      <w:r>
+        <w:rPr>
+          <w:rFonts w:ascii="Times New Roman" w:hAnsi="Times New Roman" w:cs="Times New Roman"/>
+          <w:color w:val="000000" w:themeColor="text1"/>
+          <w:sz w:val="28"/>
+          <w:szCs w:val="28"/>
+        </w:rPr>
+        <w:t>ка?) давно не подавал признаков жизни, так что стоит сделать ему искусственное дыхание, осторожно схватив некоторые ценности. Если вы не можете ответить, вы можете просто саботировать разработку. Пустая трата, конечно, но так лучше</w:t>
+      </w:r>
+      <w:r>
+        <w:rPr>
+          <w:rFonts w:ascii="Times New Roman" w:hAnsi="Times New Roman" w:cs="Times New Roman"/>
+          <w:color w:val="000000" w:themeColor="text1"/>
+          <w:sz w:val="28"/>
+          <w:szCs w:val="28"/>
+        </w:rPr>
+        <w:t>.</w:t>
       </w:r>
     </w:p>
     <w:p>
@@ -748,44 +802,25 @@
           <w:sz w:val="28"/>
           <w:szCs w:val="28"/>
         </w:rPr>
-        <w:t xml:space="preserve">Нет, в принципе, он уже достаточно силен, что и доказал не так давно. Однако вдобавок ко всему у Гоблина было много высокотехнологичных </w:t>
-      </w:r>
-      <w:r>
-        <w:rPr>
-          <w:rFonts w:ascii="Times New Roman" w:hAnsi="Times New Roman" w:cs="Times New Roman"/>
-          <w:color w:val="000000" w:themeColor="text1"/>
-          <w:sz w:val="28"/>
-          <w:szCs w:val="28"/>
-        </w:rPr>
-        <w:lastRenderedPageBreak/>
-        <w:t>устройств. И это те устройства, о которых я должен заботиться. В лучшем случае заберите себе, потому что мой внутренний хомяк (я заключенный или я вышел на прогулку без хомя</w:t>
-      </w:r>
-      <w:r>
-        <w:rPr>
-          <w:rFonts w:ascii="Times New Roman" w:hAnsi="Times New Roman" w:cs="Times New Roman"/>
-          <w:color w:val="000000" w:themeColor="text1"/>
-          <w:sz w:val="28"/>
-          <w:szCs w:val="28"/>
-        </w:rPr>
-        <w:t>ч</w:t>
-      </w:r>
-      <w:r>
-        <w:rPr>
-          <w:rFonts w:ascii="Times New Roman" w:hAnsi="Times New Roman" w:cs="Times New Roman"/>
-          <w:color w:val="000000" w:themeColor="text1"/>
-          <w:sz w:val="28"/>
-          <w:szCs w:val="28"/>
-        </w:rPr>
-        <w:t>ка?) давно не подавал признаков жизни, так что стоит сделать ему искусственное дыхание, осторожно схватив некоторые ценности. Если вы не можете ответить, вы можете просто саботировать разработку. Пустая трата, конечно, но так лучше</w:t>
-      </w:r>
-      <w:r>
-        <w:rPr>
-          <w:rFonts w:ascii="Times New Roman" w:hAnsi="Times New Roman" w:cs="Times New Roman"/>
-          <w:color w:val="000000" w:themeColor="text1"/>
-          <w:sz w:val="28"/>
-          <w:szCs w:val="28"/>
-        </w:rPr>
-        <w:t>.</w:t>
+        <w:t>Поэтому, добравшись до лаборатории кафедры н.</w:t>
+      </w:r>
+      <w:r>
+        <w:rPr>
+          <w:rFonts w:ascii="Times New Roman" w:hAnsi="Times New Roman" w:cs="Times New Roman"/>
+          <w:color w:val="000000" w:themeColor="text1"/>
+          <w:sz w:val="28"/>
+          <w:szCs w:val="28"/>
+        </w:rPr>
+        <w:t xml:space="preserve"> </w:t>
+      </w:r>
+      <w:r>
+        <w:rPr>
+          <w:rFonts w:ascii="Times New Roman" w:hAnsi="Times New Roman" w:cs="Times New Roman"/>
+          <w:color w:val="000000" w:themeColor="text1"/>
+          <w:sz w:val="28"/>
+          <w:szCs w:val="28"/>
+        </w:rPr>
+        <w:t>118, я сел перед компьютером и начал искать что-то похожее на летающую штуку, которую использовал Гоблин.</w:t>
       </w:r>
     </w:p>
     <w:p>
@@ -807,25 +842,93 @@
           <w:sz w:val="28"/>
           <w:szCs w:val="28"/>
         </w:rPr>
-        <w:t>Поэтому, добравшись до лаборатории кафедры н.</w:t>
-      </w:r>
-      <w:r>
-        <w:rPr>
-          <w:rFonts w:ascii="Times New Roman" w:hAnsi="Times New Roman" w:cs="Times New Roman"/>
-          <w:color w:val="000000" w:themeColor="text1"/>
-          <w:sz w:val="28"/>
-          <w:szCs w:val="28"/>
-        </w:rPr>
-        <w:t xml:space="preserve"> </w:t>
-      </w:r>
-      <w:r>
-        <w:rPr>
-          <w:rFonts w:ascii="Times New Roman" w:hAnsi="Times New Roman" w:cs="Times New Roman"/>
-          <w:color w:val="000000" w:themeColor="text1"/>
-          <w:sz w:val="28"/>
-          <w:szCs w:val="28"/>
-        </w:rPr>
-        <w:t>118, я сел перед компьютером и начал искать что-то похожее на летающую штуку, которую использовал Гоблин.</w:t>
+        <w:t xml:space="preserve">Нашел то, что характерно. Это было не так просто: только за последний год </w:t>
+      </w:r>
+      <w:proofErr w:type="spellStart"/>
+      <w:r>
+        <w:rPr>
+          <w:rFonts w:ascii="Times New Roman" w:hAnsi="Times New Roman" w:cs="Times New Roman"/>
+          <w:color w:val="000000" w:themeColor="text1"/>
+          <w:sz w:val="28"/>
+          <w:szCs w:val="28"/>
+          <w:lang w:val="en-US"/>
+        </w:rPr>
+        <w:t>OzCorp</w:t>
+      </w:r>
+      <w:proofErr w:type="spellEnd"/>
+      <w:r>
+        <w:rPr>
+          <w:rFonts w:ascii="Times New Roman" w:hAnsi="Times New Roman" w:cs="Times New Roman"/>
+          <w:color w:val="000000" w:themeColor="text1"/>
+          <w:sz w:val="28"/>
+          <w:szCs w:val="28"/>
+        </w:rPr>
+        <w:t xml:space="preserve"> представила более 300 различных прототипов. Большинство военные. Теперь понятно, как каноник Норман Осборн </w:t>
+      </w:r>
+      <w:r>
+        <w:rPr>
+          <w:rFonts w:ascii="Times New Roman" w:hAnsi="Times New Roman" w:cs="Times New Roman"/>
+          <w:color w:val="000000" w:themeColor="text1"/>
+          <w:sz w:val="28"/>
+          <w:szCs w:val="28"/>
+        </w:rPr>
+        <w:t>-</w:t>
+      </w:r>
+      <w:r>
+        <w:rPr>
+          <w:rFonts w:ascii="Times New Roman" w:hAnsi="Times New Roman" w:cs="Times New Roman"/>
+          <w:color w:val="000000" w:themeColor="text1"/>
+          <w:sz w:val="28"/>
+          <w:szCs w:val="28"/>
+        </w:rPr>
+        <w:t xml:space="preserve"> без готовой сыворотки </w:t>
+      </w:r>
+      <w:proofErr w:type="spellStart"/>
+      <w:r>
+        <w:rPr>
+          <w:rFonts w:ascii="Times New Roman" w:hAnsi="Times New Roman" w:cs="Times New Roman"/>
+          <w:color w:val="000000" w:themeColor="text1"/>
+          <w:sz w:val="28"/>
+          <w:szCs w:val="28"/>
+        </w:rPr>
+        <w:t>Оза</w:t>
+      </w:r>
+      <w:proofErr w:type="spellEnd"/>
+      <w:r>
+        <w:rPr>
+          <w:rFonts w:ascii="Times New Roman" w:hAnsi="Times New Roman" w:cs="Times New Roman"/>
+          <w:color w:val="000000" w:themeColor="text1"/>
+          <w:sz w:val="28"/>
+          <w:szCs w:val="28"/>
+        </w:rPr>
+        <w:t xml:space="preserve"> и с завидной частотой, которая создавала врагов на ровном месте </w:t>
+      </w:r>
+      <w:r>
+        <w:rPr>
+          <w:rFonts w:ascii="Times New Roman" w:hAnsi="Times New Roman" w:cs="Times New Roman"/>
+          <w:color w:val="000000" w:themeColor="text1"/>
+          <w:sz w:val="28"/>
+          <w:szCs w:val="28"/>
+        </w:rPr>
+        <w:t>-</w:t>
+      </w:r>
+      <w:r>
+        <w:rPr>
+          <w:rFonts w:ascii="Times New Roman" w:hAnsi="Times New Roman" w:cs="Times New Roman"/>
+          <w:color w:val="000000" w:themeColor="text1"/>
+          <w:sz w:val="28"/>
+          <w:szCs w:val="28"/>
+        </w:rPr>
+        <w:t xml:space="preserve"> мог противостоять Человеку-пауку. А в комиксах, я уверен, он столкнется с еще большим количеством супергероев. Ведение такого бизнеса и сыворотка особо не нужны. Если, конечно, не забывать, что поводом для начала противостояния с Человеком-пауком стала сыворотка</w:t>
+      </w:r>
+      <w:r>
+        <w:rPr>
+          <w:rFonts w:ascii="Times New Roman" w:hAnsi="Times New Roman" w:cs="Times New Roman"/>
+          <w:color w:val="000000"/>
+          <w:sz w:val="28"/>
+          <w:szCs w:val="28"/>
+        </w:rPr>
+        <w:t>...</w:t>
       </w:r>
     </w:p>
     <w:p>
@@ -847,7 +950,7 @@
           <w:sz w:val="28"/>
           <w:szCs w:val="28"/>
         </w:rPr>
-        <w:t xml:space="preserve">Нашел то, что характерно. Это было не так просто: только за последний год </w:t>
+        <w:t>Но я отвлекаюсь. Проект "</w:t>
       </w:r>
       <w:proofErr w:type="spellStart"/>
       <w:r>
@@ -856,9 +959,8 @@
           <w:color w:val="000000" w:themeColor="text1"/>
           <w:sz w:val="28"/>
           <w:szCs w:val="28"/>
-          <w:lang w:val="en-US"/>
-        </w:rPr>
-        <w:t>OzCorp</w:t>
+        </w:rPr>
+        <w:t>Глайдер</w:t>
       </w:r>
       <w:proofErr w:type="spellEnd"/>
       <w:r>
@@ -868,72 +970,7 @@
           <w:sz w:val="28"/>
           <w:szCs w:val="28"/>
         </w:rPr>
-        <w:t xml:space="preserve"> представила более 300 различных прототипов. Большинство военные. Теперь понятно, как каноник Норман Осборн </w:t>
-      </w:r>
-      <w:r>
-        <w:rPr>
-          <w:rFonts w:ascii="Times New Roman" w:hAnsi="Times New Roman" w:cs="Times New Roman"/>
-          <w:color w:val="000000" w:themeColor="text1"/>
-          <w:sz w:val="28"/>
-          <w:szCs w:val="28"/>
-        </w:rPr>
-        <w:t>-</w:t>
-      </w:r>
-      <w:r>
-        <w:rPr>
-          <w:rFonts w:ascii="Times New Roman" w:hAnsi="Times New Roman" w:cs="Times New Roman"/>
-          <w:color w:val="000000" w:themeColor="text1"/>
-          <w:sz w:val="28"/>
-          <w:szCs w:val="28"/>
-        </w:rPr>
-        <w:t xml:space="preserve"> без готовой сыворотки </w:t>
-      </w:r>
-      <w:proofErr w:type="spellStart"/>
-      <w:r>
-        <w:rPr>
-          <w:rFonts w:ascii="Times New Roman" w:hAnsi="Times New Roman" w:cs="Times New Roman"/>
-          <w:color w:val="000000" w:themeColor="text1"/>
-          <w:sz w:val="28"/>
-          <w:szCs w:val="28"/>
-        </w:rPr>
-        <w:t>Оза</w:t>
-      </w:r>
-      <w:proofErr w:type="spellEnd"/>
-      <w:r>
-        <w:rPr>
-          <w:rFonts w:ascii="Times New Roman" w:hAnsi="Times New Roman" w:cs="Times New Roman"/>
-          <w:color w:val="000000" w:themeColor="text1"/>
-          <w:sz w:val="28"/>
-          <w:szCs w:val="28"/>
-        </w:rPr>
-        <w:t xml:space="preserve"> и с завидной частотой, которая создавала врагов на ровном месте </w:t>
-      </w:r>
-      <w:r>
-        <w:rPr>
-          <w:rFonts w:ascii="Times New Roman" w:hAnsi="Times New Roman" w:cs="Times New Roman"/>
-          <w:color w:val="000000" w:themeColor="text1"/>
-          <w:sz w:val="28"/>
-          <w:szCs w:val="28"/>
-        </w:rPr>
-        <w:t>-</w:t>
-      </w:r>
-      <w:r>
-        <w:rPr>
-          <w:rFonts w:ascii="Times New Roman" w:hAnsi="Times New Roman" w:cs="Times New Roman"/>
-          <w:color w:val="000000" w:themeColor="text1"/>
-          <w:sz w:val="28"/>
-          <w:szCs w:val="28"/>
-        </w:rPr>
-        <w:t xml:space="preserve"> мог противостоять Человеку-пауку. А в комиксах, я уверен, он столкнется с еще большим количеством супергероев. Ведение такого бизнеса и сыворотка особо не нужны. Если, конечно, не забывать, что поводом для начала противостояния с Человеком-пауком стала сыворотка</w:t>
-      </w:r>
-      <w:r>
-        <w:rPr>
-          <w:rFonts w:ascii="Times New Roman" w:hAnsi="Times New Roman" w:cs="Times New Roman"/>
-          <w:color w:val="000000"/>
-          <w:sz w:val="28"/>
-          <w:szCs w:val="28"/>
-        </w:rPr>
-        <w:t>...</w:t>
+        <w:t>". Именно то, что вам нужно.</w:t>
       </w:r>
     </w:p>
     <w:p>
@@ -955,27 +992,16 @@
           <w:sz w:val="28"/>
           <w:szCs w:val="28"/>
         </w:rPr>
-        <w:t>Но я отвлекаюсь. Проект "</w:t>
-      </w:r>
-      <w:proofErr w:type="spellStart"/>
-      <w:r>
-        <w:rPr>
-          <w:rFonts w:ascii="Times New Roman" w:hAnsi="Times New Roman" w:cs="Times New Roman"/>
-          <w:color w:val="000000" w:themeColor="text1"/>
-          <w:sz w:val="28"/>
-          <w:szCs w:val="28"/>
-        </w:rPr>
-        <w:t>Глайдер</w:t>
-      </w:r>
-      <w:proofErr w:type="spellEnd"/>
-      <w:r>
-        <w:rPr>
-          <w:rFonts w:ascii="Times New Roman" w:hAnsi="Times New Roman" w:cs="Times New Roman"/>
-          <w:color w:val="000000" w:themeColor="text1"/>
-          <w:sz w:val="28"/>
-          <w:szCs w:val="28"/>
-        </w:rPr>
-        <w:t>". Именно то, что вам нужно.</w:t>
+        <w:t>Так кто это делает?</w:t>
+      </w:r>
+      <w:r>
+        <w:rPr>
+          <w:rFonts w:ascii="Times New Roman" w:hAnsi="Times New Roman" w:cs="Times New Roman"/>
+          <w:color w:val="000000" w:themeColor="text1"/>
+          <w:sz w:val="28"/>
+          <w:szCs w:val="28"/>
+        </w:rPr>
+        <w:t xml:space="preserve"> Да, раздел 89. Веселые ребята, должно быть. Я собираюсь взглянуть на это.</w:t>
       </w:r>
     </w:p>
     <w:p>
@@ -997,16 +1023,7 @@
           <w:sz w:val="28"/>
           <w:szCs w:val="28"/>
         </w:rPr>
-        <w:t>Так кто это делает?</w:t>
-      </w:r>
-      <w:r>
-        <w:rPr>
-          <w:rFonts w:ascii="Times New Roman" w:hAnsi="Times New Roman" w:cs="Times New Roman"/>
-          <w:color w:val="000000" w:themeColor="text1"/>
-          <w:sz w:val="28"/>
-          <w:szCs w:val="28"/>
-        </w:rPr>
-        <w:t xml:space="preserve"> Да, раздел 89. Веселые ребята, должно быть. Я собираюсь взглянуть на это.</w:t>
+        <w:t>По дороге мне позвонил Дэнни Кольт и сказал, что они в здании. Решив совместить приятное с полезным, я попросил Кари предупредить охрану и сопроводить детектива в 89-й отдел.</w:t>
       </w:r>
     </w:p>
     <w:p>
@@ -1028,28 +1045,6 @@
           <w:sz w:val="28"/>
           <w:szCs w:val="28"/>
         </w:rPr>
-        <w:t>По дороге мне позвонил Дэнни Кольт и сказал, что они в здании. Решив совместить приятное с полезным, я попросил Кари предупредить охрану и сопроводить детектива в 89-й отдел.</w:t>
-      </w:r>
-    </w:p>
-    <w:p>
-      <w:pPr>
-        <w:spacing w:line="360" w:lineRule="auto"/>
-        <w:ind w:firstLine="709"/>
-        <w:jc w:val="both"/>
-        <w:rPr>
-          <w:rFonts w:ascii="Times New Roman" w:hAnsi="Times New Roman" w:cs="Times New Roman"/>
-          <w:color w:val="000000" w:themeColor="text1"/>
-          <w:sz w:val="28"/>
-          <w:szCs w:val="28"/>
-        </w:rPr>
-      </w:pPr>
-      <w:r>
-        <w:rPr>
-          <w:rFonts w:ascii="Times New Roman" w:hAnsi="Times New Roman" w:cs="Times New Roman"/>
-          <w:color w:val="000000" w:themeColor="text1"/>
-          <w:sz w:val="28"/>
-          <w:szCs w:val="28"/>
-        </w:rPr>
         <w:t>Я подходил к правой двери, когда из-за угла появился Кольт,</w:t>
       </w:r>
       <w:r>
@@ -1068,7 +1063,17 @@
           <w:sz w:val="28"/>
           <w:szCs w:val="28"/>
         </w:rPr>
-        <w:t>сопровождаемый крупным мужчиной. И когда я говорю "большой", я не имею в виду "толстый". Вернее то, что называется "надутым". Длинные волосы, до плеч, седые, очень элегантный вид. Большой шаг</w:t>
+        <w:t xml:space="preserve">сопровождаемый крупным мужчиной. И когда я говорю "большой", я не имею в виду "толстый". Вернее то, что называется "надутым". Длинные волосы, до </w:t>
+      </w:r>
+      <w:r>
+        <w:rPr>
+          <w:rFonts w:ascii="Times New Roman" w:hAnsi="Times New Roman" w:cs="Times New Roman"/>
+          <w:color w:val="000000" w:themeColor="text1"/>
+          <w:sz w:val="28"/>
+          <w:szCs w:val="28"/>
+        </w:rPr>
+        <w:lastRenderedPageBreak/>
+        <w:t>плеч, седые, очень элегантный вид. Большой шаг</w:t>
       </w:r>
       <w:r>
         <w:rPr>
@@ -1086,16 +1091,24 @@
           <w:sz w:val="28"/>
           <w:szCs w:val="28"/>
         </w:rPr>
-        <w:t xml:space="preserve">(возможно, слишком широкий), который он должен приспособить к движению сопровождающего. </w:t>
-      </w:r>
-      <w:r>
-        <w:rPr>
-          <w:rFonts w:ascii="Times New Roman" w:hAnsi="Times New Roman" w:cs="Times New Roman"/>
-          <w:color w:val="000000" w:themeColor="text1"/>
-          <w:sz w:val="28"/>
-          <w:szCs w:val="28"/>
-        </w:rPr>
-        <w:lastRenderedPageBreak/>
+        <w:t>(возможно, слишком широкий), который он должен приспособить к движению сопровождающего.</w:t>
+      </w:r>
+      <w:r>
+        <w:rPr>
+          <w:rFonts w:ascii="Times New Roman" w:hAnsi="Times New Roman" w:cs="Times New Roman"/>
+          <w:color w:val="000000" w:themeColor="text1"/>
+          <w:sz w:val="28"/>
+          <w:szCs w:val="28"/>
+        </w:rPr>
+        <w:t xml:space="preserve"> </w:t>
+      </w:r>
+      <w:r>
+        <w:rPr>
+          <w:rFonts w:ascii="Times New Roman" w:hAnsi="Times New Roman" w:cs="Times New Roman"/>
+          <w:color w:val="000000" w:themeColor="text1"/>
+          <w:sz w:val="28"/>
+          <w:szCs w:val="28"/>
+        </w:rPr>
         <w:t xml:space="preserve">Суровое обветренное лицо, выступающие скулы, аккуратная бородка. Незатейливая одежда </w:t>
       </w:r>
       <w:r>

</xml_diff>

<commit_message>
Sending 22.docx - try ??? =)
</commit_message>
<xml_diff>
--- a/LR2/22.docx
+++ b/LR2/22.docx
@@ -320,7 +320,7 @@
           <w:sz w:val="28"/>
           <w:szCs w:val="28"/>
         </w:rPr>
-        <w:t xml:space="preserve">, - довольно по-мальчишески улыбнулся ученый. </w:t>
+        <w:t>, - довольно по-мальчишески улыбнулся ученый.</w:t>
       </w:r>
       <w:r>
         <w:rPr>
@@ -730,8 +730,19 @@
           <w:sz w:val="28"/>
           <w:szCs w:val="28"/>
         </w:rPr>
-        <w:t>А канонический Гоблин?</w:t>
-      </w:r>
+        <w:t xml:space="preserve">А канонический </w:t>
+      </w:r>
+      <w:proofErr w:type="spellStart"/>
+      <w:r>
+        <w:rPr>
+          <w:rFonts w:ascii="Times New Roman" w:hAnsi="Times New Roman" w:cs="Times New Roman"/>
+          <w:color w:val="000000" w:themeColor="text1"/>
+          <w:sz w:val="28"/>
+          <w:szCs w:val="28"/>
+        </w:rPr>
+        <w:t>Гоблин?</w:t>
+      </w:r>
+      <w:proofErr w:type="spellEnd"/>
     </w:p>
     <w:p>
       <w:pPr>
@@ -745,6 +756,19 @@
           <w:szCs w:val="28"/>
         </w:rPr>
       </w:pPr>
+    </w:p>
+    <w:p>
+      <w:pPr>
+        <w:spacing w:line="360" w:lineRule="auto"/>
+        <w:ind w:firstLine="709"/>
+        <w:jc w:val="both"/>
+        <w:rPr>
+          <w:rFonts w:ascii="Times New Roman" w:hAnsi="Times New Roman" w:cs="Times New Roman"/>
+          <w:color w:val="000000" w:themeColor="text1"/>
+          <w:sz w:val="28"/>
+          <w:szCs w:val="28"/>
+        </w:rPr>
+      </w:pPr>
       <w:r>
         <w:rPr>
           <w:rFonts w:ascii="Times New Roman" w:hAnsi="Times New Roman" w:cs="Times New Roman"/>
@@ -1045,7 +1069,25 @@
           <w:sz w:val="28"/>
           <w:szCs w:val="28"/>
         </w:rPr>
-        <w:t>Я подходил к правой двери, когда из-за угла появился Кольт,</w:t>
+        <w:t>Я</w:t>
+      </w:r>
+      <w:r>
+        <w:rPr>
+          <w:rFonts w:ascii="Times New Roman" w:hAnsi="Times New Roman" w:cs="Times New Roman"/>
+          <w:color w:val="000000" w:themeColor="text1"/>
+          <w:sz w:val="28"/>
+          <w:szCs w:val="28"/>
+        </w:rPr>
+        <w:t xml:space="preserve"> </w:t>
+      </w:r>
+      <w:r>
+        <w:rPr>
+          <w:rFonts w:ascii="Times New Roman" w:hAnsi="Times New Roman" w:cs="Times New Roman"/>
+          <w:color w:val="000000" w:themeColor="text1"/>
+          <w:sz w:val="28"/>
+          <w:szCs w:val="28"/>
+        </w:rPr>
+        <w:t>подходил к правой двери, когда из-за угла появился Кольт,</w:t>
       </w:r>
       <w:r>
         <w:rPr>
@@ -1109,7 +1151,25 @@
           <w:sz w:val="28"/>
           <w:szCs w:val="28"/>
         </w:rPr>
-        <w:t xml:space="preserve">Суровое обветренное лицо, выступающие скулы, аккуратная бородка. Незатейливая одежда </w:t>
+        <w:t>Суровое обветренное лицо, выступающие скулы, аккуратная бородка.</w:t>
+      </w:r>
+      <w:r>
+        <w:rPr>
+          <w:rFonts w:ascii="Times New Roman" w:hAnsi="Times New Roman" w:cs="Times New Roman"/>
+          <w:color w:val="000000" w:themeColor="text1"/>
+          <w:sz w:val="28"/>
+          <w:szCs w:val="28"/>
+        </w:rPr>
+        <w:t xml:space="preserve"> </w:t>
+      </w:r>
+      <w:r>
+        <w:rPr>
+          <w:rFonts w:ascii="Times New Roman" w:hAnsi="Times New Roman" w:cs="Times New Roman"/>
+          <w:color w:val="000000" w:themeColor="text1"/>
+          <w:sz w:val="28"/>
+          <w:szCs w:val="28"/>
+        </w:rPr>
+        <w:t xml:space="preserve">Незатейливая одежда </w:t>
       </w:r>
       <w:r>
         <w:rPr>

</xml_diff>